<commit_message>
Add new tutorial content for creating different rooms; update image paths in index.html
</commit_message>
<xml_diff>
--- a/Articles/2026/2_Game_Maker_2/13_Door_System/13 Door System.docx
+++ b/Articles/2026/2_Game_Maker_2/13_Door_System/13 Door System.docx
@@ -768,6 +768,9 @@
     </w:p>
     <w:p>
       <w:r>
+        <w:rPr>
+          <w:noProof/>
+        </w:rPr>
         <w:drawing>
           <wp:inline distT="0" distB="0" distL="0" distR="0" wp14:anchorId="08AE43CC" wp14:editId="206B90C0">
             <wp:extent cx="2362530" cy="1962424"/>
@@ -900,6 +903,9 @@
     </w:p>
     <w:p>
       <w:r>
+        <w:rPr>
+          <w:noProof/>
+        </w:rPr>
         <w:drawing>
           <wp:inline distT="0" distB="0" distL="0" distR="0" wp14:anchorId="229A8388" wp14:editId="1CB4B267">
             <wp:extent cx="3134162" cy="1962424"/>
@@ -937,7 +943,1320 @@
         </w:drawing>
       </w:r>
     </w:p>
+    <w:p>
+      <w:pPr>
+        <w:pStyle w:val="Heading1"/>
+      </w:pPr>
+      <w:r>
+        <w:lastRenderedPageBreak/>
+        <w:t>OBJECT DOOR CODE</w:t>
+      </w:r>
+    </w:p>
+    <w:p>
+      <w:r>
+        <w:t>Your first door, that we have been using all along to transport the hero to the next floor</w:t>
+      </w:r>
+      <w:r>
+        <w:t>,</w:t>
+      </w:r>
+      <w:r>
+        <w:t xml:space="preserve"> will be the first object that we will be working with</w:t>
+      </w:r>
+      <w:r>
+        <w:t xml:space="preserve">. This door will be used as a normal progression door, and just </w:t>
+      </w:r>
+      <w:r>
+        <w:t xml:space="preserve">allow the hero to </w:t>
+      </w:r>
+      <w:r>
+        <w:t>travel to the next dungeon floor. The score board will be showing the next floor number, and the automatic maze generation will create a new maze for this floor</w:t>
+      </w:r>
+      <w:r>
+        <w:t>,</w:t>
+      </w:r>
+      <w:r>
+        <w:t xml:space="preserve"> with treasures to collect</w:t>
+      </w:r>
+      <w:r>
+        <w:t>.</w:t>
+      </w:r>
+      <w:r>
+        <w:t xml:space="preserve"> </w:t>
+      </w:r>
+      <w:r>
+        <w:t xml:space="preserve">And </w:t>
+      </w:r>
+      <w:r>
+        <w:t>eventually</w:t>
+      </w:r>
+      <w:proofErr w:type="gramStart"/>
+      <w:r>
+        <w:t>, ,</w:t>
+      </w:r>
+      <w:proofErr w:type="gramEnd"/>
+      <w:r>
+        <w:t xml:space="preserve"> we will have monsters to fight. So, in other words, this door will be doing the same thing that it has always done.</w:t>
+      </w:r>
+    </w:p>
+    <w:p>
+      <w:r>
+        <w:drawing>
+          <wp:inline distT="0" distB="0" distL="0" distR="0" wp14:anchorId="025A904D" wp14:editId="13532904">
+            <wp:extent cx="1800476" cy="1648055"/>
+            <wp:effectExtent l="76200" t="76200" r="142875" b="142875"/>
+            <wp:docPr id="1317454703" name="Picture 1"/>
+            <wp:cNvGraphicFramePr>
+              <a:graphicFrameLocks xmlns:a="http://schemas.openxmlformats.org/drawingml/2006/main" noChangeAspect="1"/>
+            </wp:cNvGraphicFramePr>
+            <a:graphic xmlns:a="http://schemas.openxmlformats.org/drawingml/2006/main">
+              <a:graphicData uri="http://schemas.openxmlformats.org/drawingml/2006/picture">
+                <pic:pic xmlns:pic="http://schemas.openxmlformats.org/drawingml/2006/picture">
+                  <pic:nvPicPr>
+                    <pic:cNvPr id="1317454703" name=""/>
+                    <pic:cNvPicPr/>
+                  </pic:nvPicPr>
+                  <pic:blipFill>
+                    <a:blip r:embed="rId16"/>
+                    <a:stretch>
+                      <a:fillRect/>
+                    </a:stretch>
+                  </pic:blipFill>
+                  <pic:spPr>
+                    <a:xfrm>
+                      <a:off x="0" y="0"/>
+                      <a:ext cx="1800476" cy="1648055"/>
+                    </a:xfrm>
+                    <a:prstGeom prst="rect">
+                      <a:avLst/>
+                    </a:prstGeom>
+                    <a:ln w="38100" cap="sq">
+                      <a:solidFill>
+                        <a:srgbClr val="000000"/>
+                      </a:solidFill>
+                      <a:prstDash val="solid"/>
+                      <a:miter lim="800000"/>
+                    </a:ln>
+                    <a:effectLst>
+                      <a:outerShdw blurRad="50800" dist="38100" dir="2700000" algn="tl" rotWithShape="0">
+                        <a:srgbClr val="000000">
+                          <a:alpha val="43000"/>
+                        </a:srgbClr>
+                      </a:outerShdw>
+                    </a:effectLst>
+                  </pic:spPr>
+                </pic:pic>
+              </a:graphicData>
+            </a:graphic>
+          </wp:inline>
+        </w:drawing>
+      </w:r>
+    </w:p>
+    <w:p>
+      <w:r>
+        <w:t xml:space="preserve">Open your </w:t>
+      </w:r>
+      <w:proofErr w:type="spellStart"/>
+      <w:r>
+        <w:t>obj_door</w:t>
+      </w:r>
+      <w:proofErr w:type="spellEnd"/>
+      <w:r>
+        <w:t>, so we can get to the Create Code</w:t>
+      </w:r>
+    </w:p>
+    <w:p>
+      <w:r>
+        <w:drawing>
+          <wp:inline distT="0" distB="0" distL="0" distR="0" wp14:anchorId="45C4FDB6" wp14:editId="31461000">
+            <wp:extent cx="3029373" cy="1905266"/>
+            <wp:effectExtent l="0" t="0" r="0" b="0"/>
+            <wp:docPr id="412134917" name="Picture 1"/>
+            <wp:cNvGraphicFramePr>
+              <a:graphicFrameLocks xmlns:a="http://schemas.openxmlformats.org/drawingml/2006/main" noChangeAspect="1"/>
+            </wp:cNvGraphicFramePr>
+            <a:graphic xmlns:a="http://schemas.openxmlformats.org/drawingml/2006/main">
+              <a:graphicData uri="http://schemas.openxmlformats.org/drawingml/2006/picture">
+                <pic:pic xmlns:pic="http://schemas.openxmlformats.org/drawingml/2006/picture">
+                  <pic:nvPicPr>
+                    <pic:cNvPr id="412134917" name=""/>
+                    <pic:cNvPicPr/>
+                  </pic:nvPicPr>
+                  <pic:blipFill>
+                    <a:blip r:embed="rId17"/>
+                    <a:stretch>
+                      <a:fillRect/>
+                    </a:stretch>
+                  </pic:blipFill>
+                  <pic:spPr>
+                    <a:xfrm>
+                      <a:off x="0" y="0"/>
+                      <a:ext cx="3029373" cy="1905266"/>
+                    </a:xfrm>
+                    <a:prstGeom prst="rect">
+                      <a:avLst/>
+                    </a:prstGeom>
+                  </pic:spPr>
+                </pic:pic>
+              </a:graphicData>
+            </a:graphic>
+          </wp:inline>
+        </w:drawing>
+      </w:r>
+    </w:p>
+    <w:p>
+      <w:r>
+        <w:drawing>
+          <wp:inline distT="0" distB="0" distL="0" distR="0" wp14:anchorId="61D54A89" wp14:editId="1C62498B">
+            <wp:extent cx="5943600" cy="1652270"/>
+            <wp:effectExtent l="0" t="0" r="0" b="5080"/>
+            <wp:docPr id="1425234893" name="Picture 1"/>
+            <wp:cNvGraphicFramePr>
+              <a:graphicFrameLocks xmlns:a="http://schemas.openxmlformats.org/drawingml/2006/main" noChangeAspect="1"/>
+            </wp:cNvGraphicFramePr>
+            <a:graphic xmlns:a="http://schemas.openxmlformats.org/drawingml/2006/main">
+              <a:graphicData uri="http://schemas.openxmlformats.org/drawingml/2006/picture">
+                <pic:pic xmlns:pic="http://schemas.openxmlformats.org/drawingml/2006/picture">
+                  <pic:nvPicPr>
+                    <pic:cNvPr id="1425234893" name=""/>
+                    <pic:cNvPicPr/>
+                  </pic:nvPicPr>
+                  <pic:blipFill>
+                    <a:blip r:embed="rId18"/>
+                    <a:stretch>
+                      <a:fillRect/>
+                    </a:stretch>
+                  </pic:blipFill>
+                  <pic:spPr>
+                    <a:xfrm>
+                      <a:off x="0" y="0"/>
+                      <a:ext cx="5943600" cy="1652270"/>
+                    </a:xfrm>
+                    <a:prstGeom prst="rect">
+                      <a:avLst/>
+                    </a:prstGeom>
+                  </pic:spPr>
+                </pic:pic>
+              </a:graphicData>
+            </a:graphic>
+          </wp:inline>
+        </w:drawing>
+      </w:r>
+    </w:p>
+    <w:p>
+      <w:r>
+        <w:lastRenderedPageBreak/>
+        <w:t>You will see that we already have some animation code sitting there. We want to take this next code and place it before the animation code.</w:t>
+      </w:r>
+    </w:p>
+    <w:p>
+      <w:pPr>
+        <w:pStyle w:val="code"/>
+      </w:pPr>
+      <w:r>
+        <w:t>depth = -100;</w:t>
+      </w:r>
+    </w:p>
+    <w:p>
+      <w:pPr>
+        <w:pStyle w:val="code"/>
+      </w:pPr>
+      <w:proofErr w:type="spellStart"/>
+      <w:r>
+        <w:t>door_type</w:t>
+      </w:r>
+      <w:proofErr w:type="spellEnd"/>
+      <w:r>
+        <w:t xml:space="preserve"> = "progression";</w:t>
+      </w:r>
+    </w:p>
+    <w:p>
+      <w:pPr>
+        <w:pStyle w:val="code"/>
+      </w:pPr>
+    </w:p>
+    <w:p>
+      <w:r>
+        <w:t xml:space="preserve">Your Create code for the </w:t>
+      </w:r>
+      <w:proofErr w:type="spellStart"/>
+      <w:r>
+        <w:t>obj_door</w:t>
+      </w:r>
+      <w:proofErr w:type="spellEnd"/>
+      <w:r>
+        <w:t xml:space="preserve"> should now look like this:</w:t>
+      </w:r>
+    </w:p>
+    <w:p>
+      <w:pPr>
+        <w:pStyle w:val="code"/>
+      </w:pPr>
+      <w:r>
+        <w:drawing>
+          <wp:inline distT="0" distB="0" distL="0" distR="0" wp14:anchorId="7907ECCF" wp14:editId="4014AFB8">
+            <wp:extent cx="5363323" cy="2314898"/>
+            <wp:effectExtent l="0" t="0" r="8890" b="9525"/>
+            <wp:docPr id="540174934" name="Picture 1"/>
+            <wp:cNvGraphicFramePr>
+              <a:graphicFrameLocks xmlns:a="http://schemas.openxmlformats.org/drawingml/2006/main" noChangeAspect="1"/>
+            </wp:cNvGraphicFramePr>
+            <a:graphic xmlns:a="http://schemas.openxmlformats.org/drawingml/2006/main">
+              <a:graphicData uri="http://schemas.openxmlformats.org/drawingml/2006/picture">
+                <pic:pic xmlns:pic="http://schemas.openxmlformats.org/drawingml/2006/picture">
+                  <pic:nvPicPr>
+                    <pic:cNvPr id="540174934" name=""/>
+                    <pic:cNvPicPr/>
+                  </pic:nvPicPr>
+                  <pic:blipFill>
+                    <a:blip r:embed="rId19"/>
+                    <a:stretch>
+                      <a:fillRect/>
+                    </a:stretch>
+                  </pic:blipFill>
+                  <pic:spPr>
+                    <a:xfrm>
+                      <a:off x="0" y="0"/>
+                      <a:ext cx="5363323" cy="2314898"/>
+                    </a:xfrm>
+                    <a:prstGeom prst="rect">
+                      <a:avLst/>
+                    </a:prstGeom>
+                  </pic:spPr>
+                </pic:pic>
+              </a:graphicData>
+            </a:graphic>
+          </wp:inline>
+        </w:drawing>
+      </w:r>
+    </w:p>
+    <w:p>
+      <w:r>
+        <w:drawing>
+          <wp:inline distT="0" distB="0" distL="0" distR="0" wp14:anchorId="0132D02A" wp14:editId="6FA1FF1B">
+            <wp:extent cx="5943600" cy="2090420"/>
+            <wp:effectExtent l="0" t="0" r="0" b="5080"/>
+            <wp:docPr id="23608870" name="Picture 1"/>
+            <wp:cNvGraphicFramePr>
+              <a:graphicFrameLocks xmlns:a="http://schemas.openxmlformats.org/drawingml/2006/main" noChangeAspect="1"/>
+            </wp:cNvGraphicFramePr>
+            <a:graphic xmlns:a="http://schemas.openxmlformats.org/drawingml/2006/main">
+              <a:graphicData uri="http://schemas.openxmlformats.org/drawingml/2006/picture">
+                <pic:pic xmlns:pic="http://schemas.openxmlformats.org/drawingml/2006/picture">
+                  <pic:nvPicPr>
+                    <pic:cNvPr id="23608870" name=""/>
+                    <pic:cNvPicPr/>
+                  </pic:nvPicPr>
+                  <pic:blipFill>
+                    <a:blip r:embed="rId20"/>
+                    <a:stretch>
+                      <a:fillRect/>
+                    </a:stretch>
+                  </pic:blipFill>
+                  <pic:spPr>
+                    <a:xfrm>
+                      <a:off x="0" y="0"/>
+                      <a:ext cx="5943600" cy="2090420"/>
+                    </a:xfrm>
+                    <a:prstGeom prst="rect">
+                      <a:avLst/>
+                    </a:prstGeom>
+                  </pic:spPr>
+                </pic:pic>
+              </a:graphicData>
+            </a:graphic>
+          </wp:inline>
+        </w:drawing>
+      </w:r>
+    </w:p>
     <w:p/>
+    <w:p>
+      <w:pPr>
+        <w:pStyle w:val="Heading1"/>
+      </w:pPr>
+      <w:r>
+        <w:t>Adding Create Code for the other Door Objects</w:t>
+      </w:r>
+    </w:p>
+    <w:p>
+      <w:r>
+        <w:t xml:space="preserve">We will be adding simple code like we did for the first door to each of the other doors. </w:t>
+      </w:r>
+    </w:p>
+    <w:p>
+      <w:r>
+        <w:lastRenderedPageBreak/>
+        <w:drawing>
+          <wp:inline distT="0" distB="0" distL="0" distR="0" wp14:anchorId="30F6F9FC" wp14:editId="0DE0F970">
+            <wp:extent cx="2505425" cy="2086266"/>
+            <wp:effectExtent l="0" t="0" r="9525" b="9525"/>
+            <wp:docPr id="230750636" name="Picture 1"/>
+            <wp:cNvGraphicFramePr>
+              <a:graphicFrameLocks xmlns:a="http://schemas.openxmlformats.org/drawingml/2006/main" noChangeAspect="1"/>
+            </wp:cNvGraphicFramePr>
+            <a:graphic xmlns:a="http://schemas.openxmlformats.org/drawingml/2006/main">
+              <a:graphicData uri="http://schemas.openxmlformats.org/drawingml/2006/picture">
+                <pic:pic xmlns:pic="http://schemas.openxmlformats.org/drawingml/2006/picture">
+                  <pic:nvPicPr>
+                    <pic:cNvPr id="230750636" name=""/>
+                    <pic:cNvPicPr/>
+                  </pic:nvPicPr>
+                  <pic:blipFill>
+                    <a:blip r:embed="rId21"/>
+                    <a:stretch>
+                      <a:fillRect/>
+                    </a:stretch>
+                  </pic:blipFill>
+                  <pic:spPr>
+                    <a:xfrm>
+                      <a:off x="0" y="0"/>
+                      <a:ext cx="2505425" cy="2086266"/>
+                    </a:xfrm>
+                    <a:prstGeom prst="rect">
+                      <a:avLst/>
+                    </a:prstGeom>
+                  </pic:spPr>
+                </pic:pic>
+              </a:graphicData>
+            </a:graphic>
+          </wp:inline>
+        </w:drawing>
+      </w:r>
+    </w:p>
+    <w:p>
+      <w:pPr>
+        <w:pStyle w:val="Heading2"/>
+      </w:pPr>
+      <w:r>
+        <w:t>Town Door</w:t>
+      </w:r>
+    </w:p>
+    <w:p>
+      <w:r>
+        <w:t xml:space="preserve">Next up will be </w:t>
+      </w:r>
+      <w:r>
+        <w:rPr>
+          <w:rStyle w:val="IntenseEmphasis"/>
+        </w:rPr>
+        <w:t xml:space="preserve">the </w:t>
+      </w:r>
+      <w:proofErr w:type="spellStart"/>
+      <w:r>
+        <w:rPr>
+          <w:rStyle w:val="IntenseEmphasis"/>
+        </w:rPr>
+        <w:t>obj_door_town</w:t>
+      </w:r>
+      <w:proofErr w:type="spellEnd"/>
+      <w:r>
+        <w:t>. So, add a Create event, and write this next code for it.</w:t>
+      </w:r>
+    </w:p>
+    <w:p>
+      <w:pPr>
+        <w:pStyle w:val="code"/>
+      </w:pPr>
+      <w:r>
+        <w:t>depth = -100;</w:t>
+      </w:r>
+    </w:p>
+    <w:p>
+      <w:pPr>
+        <w:pStyle w:val="code"/>
+      </w:pPr>
+      <w:proofErr w:type="spellStart"/>
+      <w:r>
+        <w:t>door_type</w:t>
+      </w:r>
+      <w:proofErr w:type="spellEnd"/>
+      <w:r>
+        <w:t xml:space="preserve"> = "town";</w:t>
+      </w:r>
+    </w:p>
+    <w:p>
+      <w:pPr>
+        <w:pStyle w:val="code"/>
+      </w:pPr>
+    </w:p>
+    <w:p>
+      <w:pPr>
+        <w:pStyle w:val="code"/>
+      </w:pPr>
+    </w:p>
+    <w:p>
+      <w:r>
+        <w:drawing>
+          <wp:inline distT="0" distB="0" distL="0" distR="0" wp14:anchorId="66FF0F91" wp14:editId="620520EA">
+            <wp:extent cx="5620534" cy="1781424"/>
+            <wp:effectExtent l="0" t="0" r="0" b="9525"/>
+            <wp:docPr id="284135604" name="Picture 1"/>
+            <wp:cNvGraphicFramePr>
+              <a:graphicFrameLocks xmlns:a="http://schemas.openxmlformats.org/drawingml/2006/main" noChangeAspect="1"/>
+            </wp:cNvGraphicFramePr>
+            <a:graphic xmlns:a="http://schemas.openxmlformats.org/drawingml/2006/main">
+              <a:graphicData uri="http://schemas.openxmlformats.org/drawingml/2006/picture">
+                <pic:pic xmlns:pic="http://schemas.openxmlformats.org/drawingml/2006/picture">
+                  <pic:nvPicPr>
+                    <pic:cNvPr id="284135604" name=""/>
+                    <pic:cNvPicPr/>
+                  </pic:nvPicPr>
+                  <pic:blipFill>
+                    <a:blip r:embed="rId22"/>
+                    <a:stretch>
+                      <a:fillRect/>
+                    </a:stretch>
+                  </pic:blipFill>
+                  <pic:spPr>
+                    <a:xfrm>
+                      <a:off x="0" y="0"/>
+                      <a:ext cx="5620534" cy="1781424"/>
+                    </a:xfrm>
+                    <a:prstGeom prst="rect">
+                      <a:avLst/>
+                    </a:prstGeom>
+                  </pic:spPr>
+                </pic:pic>
+              </a:graphicData>
+            </a:graphic>
+          </wp:inline>
+        </w:drawing>
+      </w:r>
+    </w:p>
+    <w:p/>
+    <w:p>
+      <w:pPr>
+        <w:pStyle w:val="Heading2"/>
+      </w:pPr>
+      <w:r>
+        <w:t>Cave Door</w:t>
+      </w:r>
+    </w:p>
+    <w:p>
+      <w:r>
+        <w:t xml:space="preserve">Now for the </w:t>
+      </w:r>
+      <w:proofErr w:type="spellStart"/>
+      <w:r>
+        <w:rPr>
+          <w:rStyle w:val="IntenseEmphasis"/>
+        </w:rPr>
+        <w:t>obj_door</w:t>
+      </w:r>
+      <w:r>
+        <w:rPr>
+          <w:rStyle w:val="IntenseEmphasis"/>
+        </w:rPr>
+        <w:t>_cave</w:t>
+      </w:r>
+      <w:proofErr w:type="spellEnd"/>
+      <w:r>
+        <w:t>.</w:t>
+      </w:r>
+    </w:p>
+    <w:p>
+      <w:pPr>
+        <w:pStyle w:val="code"/>
+      </w:pPr>
+      <w:r>
+        <w:t>depth = -100;</w:t>
+      </w:r>
+    </w:p>
+    <w:p>
+      <w:pPr>
+        <w:pStyle w:val="code"/>
+      </w:pPr>
+      <w:proofErr w:type="spellStart"/>
+      <w:r>
+        <w:t>door_type</w:t>
+      </w:r>
+      <w:proofErr w:type="spellEnd"/>
+      <w:r>
+        <w:t xml:space="preserve"> = "cave";</w:t>
+      </w:r>
+    </w:p>
+    <w:p>
+      <w:pPr>
+        <w:pStyle w:val="code"/>
+      </w:pPr>
+    </w:p>
+    <w:p>
+      <w:pPr>
+        <w:pStyle w:val="code"/>
+      </w:pPr>
+      <w:r>
+        <w:lastRenderedPageBreak/>
+        <w:drawing>
+          <wp:inline distT="0" distB="0" distL="0" distR="0" wp14:anchorId="3E073BA2" wp14:editId="36878CB2">
+            <wp:extent cx="5611008" cy="1343212"/>
+            <wp:effectExtent l="0" t="0" r="8890" b="9525"/>
+            <wp:docPr id="262706005" name="Picture 1"/>
+            <wp:cNvGraphicFramePr>
+              <a:graphicFrameLocks xmlns:a="http://schemas.openxmlformats.org/drawingml/2006/main" noChangeAspect="1"/>
+            </wp:cNvGraphicFramePr>
+            <a:graphic xmlns:a="http://schemas.openxmlformats.org/drawingml/2006/main">
+              <a:graphicData uri="http://schemas.openxmlformats.org/drawingml/2006/picture">
+                <pic:pic xmlns:pic="http://schemas.openxmlformats.org/drawingml/2006/picture">
+                  <pic:nvPicPr>
+                    <pic:cNvPr id="262706005" name=""/>
+                    <pic:cNvPicPr/>
+                  </pic:nvPicPr>
+                  <pic:blipFill>
+                    <a:blip r:embed="rId23"/>
+                    <a:stretch>
+                      <a:fillRect/>
+                    </a:stretch>
+                  </pic:blipFill>
+                  <pic:spPr>
+                    <a:xfrm>
+                      <a:off x="0" y="0"/>
+                      <a:ext cx="5611008" cy="1343212"/>
+                    </a:xfrm>
+                    <a:prstGeom prst="rect">
+                      <a:avLst/>
+                    </a:prstGeom>
+                  </pic:spPr>
+                </pic:pic>
+              </a:graphicData>
+            </a:graphic>
+          </wp:inline>
+        </w:drawing>
+      </w:r>
+    </w:p>
+    <w:p>
+      <w:pPr>
+        <w:pStyle w:val="code"/>
+      </w:pPr>
+    </w:p>
+    <w:p>
+      <w:pPr>
+        <w:pStyle w:val="Heading1"/>
+      </w:pPr>
+      <w:r>
+        <w:t>Forest Door</w:t>
+      </w:r>
+    </w:p>
+    <w:p>
+      <w:bookmarkStart w:id="0" w:name="_Hlk218941230"/>
+      <w:r>
+        <w:t xml:space="preserve">Now for the </w:t>
+      </w:r>
+      <w:proofErr w:type="spellStart"/>
+      <w:r>
+        <w:rPr>
+          <w:rStyle w:val="IntenseEmphasis"/>
+        </w:rPr>
+        <w:t>obj_door_</w:t>
+      </w:r>
+      <w:r>
+        <w:rPr>
+          <w:rStyle w:val="IntenseEmphasis"/>
+        </w:rPr>
+        <w:t>forest</w:t>
+      </w:r>
+      <w:proofErr w:type="spellEnd"/>
+      <w:r>
+        <w:t>.</w:t>
+      </w:r>
+    </w:p>
+    <w:p>
+      <w:pPr>
+        <w:pStyle w:val="code"/>
+      </w:pPr>
+      <w:r>
+        <w:t>depth = -100;</w:t>
+      </w:r>
+    </w:p>
+    <w:p>
+      <w:pPr>
+        <w:pStyle w:val="code"/>
+      </w:pPr>
+      <w:proofErr w:type="spellStart"/>
+      <w:r>
+        <w:t>door_type</w:t>
+      </w:r>
+      <w:proofErr w:type="spellEnd"/>
+      <w:r>
+        <w:t xml:space="preserve"> = "</w:t>
+      </w:r>
+      <w:r>
+        <w:t>forest</w:t>
+      </w:r>
+      <w:r>
+        <w:t>";</w:t>
+      </w:r>
+    </w:p>
+    <w:bookmarkEnd w:id="0"/>
+    <w:p>
+      <w:pPr>
+        <w:pStyle w:val="code"/>
+      </w:pPr>
+    </w:p>
+    <w:p>
+      <w:pPr>
+        <w:pStyle w:val="code"/>
+      </w:pPr>
+    </w:p>
+    <w:p>
+      <w:pPr>
+        <w:pStyle w:val="code"/>
+      </w:pPr>
+      <w:r>
+        <w:drawing>
+          <wp:inline distT="0" distB="0" distL="0" distR="0" wp14:anchorId="5BBA830B" wp14:editId="4BD66764">
+            <wp:extent cx="5943600" cy="1662430"/>
+            <wp:effectExtent l="0" t="0" r="0" b="0"/>
+            <wp:docPr id="984488933" name="Picture 1"/>
+            <wp:cNvGraphicFramePr>
+              <a:graphicFrameLocks xmlns:a="http://schemas.openxmlformats.org/drawingml/2006/main" noChangeAspect="1"/>
+            </wp:cNvGraphicFramePr>
+            <a:graphic xmlns:a="http://schemas.openxmlformats.org/drawingml/2006/main">
+              <a:graphicData uri="http://schemas.openxmlformats.org/drawingml/2006/picture">
+                <pic:pic xmlns:pic="http://schemas.openxmlformats.org/drawingml/2006/picture">
+                  <pic:nvPicPr>
+                    <pic:cNvPr id="984488933" name=""/>
+                    <pic:cNvPicPr/>
+                  </pic:nvPicPr>
+                  <pic:blipFill>
+                    <a:blip r:embed="rId24"/>
+                    <a:stretch>
+                      <a:fillRect/>
+                    </a:stretch>
+                  </pic:blipFill>
+                  <pic:spPr>
+                    <a:xfrm>
+                      <a:off x="0" y="0"/>
+                      <a:ext cx="5943600" cy="1662430"/>
+                    </a:xfrm>
+                    <a:prstGeom prst="rect">
+                      <a:avLst/>
+                    </a:prstGeom>
+                  </pic:spPr>
+                </pic:pic>
+              </a:graphicData>
+            </a:graphic>
+          </wp:inline>
+        </w:drawing>
+      </w:r>
+    </w:p>
+    <w:p>
+      <w:pPr>
+        <w:pStyle w:val="code"/>
+      </w:pPr>
+    </w:p>
+    <w:p>
+      <w:pPr>
+        <w:pStyle w:val="Heading1"/>
+      </w:pPr>
+      <w:r>
+        <w:t>Water Door</w:t>
+      </w:r>
+    </w:p>
+    <w:p>
+      <w:r>
+        <w:t xml:space="preserve">Now for the </w:t>
+      </w:r>
+      <w:proofErr w:type="spellStart"/>
+      <w:r>
+        <w:rPr>
+          <w:rStyle w:val="IntenseEmphasis"/>
+        </w:rPr>
+        <w:t>obj_door_</w:t>
+      </w:r>
+      <w:r>
+        <w:rPr>
+          <w:rStyle w:val="IntenseEmphasis"/>
+        </w:rPr>
+        <w:t>water</w:t>
+      </w:r>
+      <w:proofErr w:type="spellEnd"/>
+      <w:r>
+        <w:t>.</w:t>
+      </w:r>
+    </w:p>
+    <w:p>
+      <w:pPr>
+        <w:pStyle w:val="code"/>
+      </w:pPr>
+      <w:r>
+        <w:t>depth = -100;</w:t>
+      </w:r>
+    </w:p>
+    <w:p>
+      <w:pPr>
+        <w:pStyle w:val="code"/>
+      </w:pPr>
+      <w:proofErr w:type="spellStart"/>
+      <w:r>
+        <w:t>door_type</w:t>
+      </w:r>
+      <w:proofErr w:type="spellEnd"/>
+      <w:r>
+        <w:t xml:space="preserve"> = "</w:t>
+      </w:r>
+      <w:r>
+        <w:t>water</w:t>
+      </w:r>
+      <w:r>
+        <w:t>";</w:t>
+      </w:r>
+    </w:p>
+    <w:p/>
+    <w:p>
+      <w:r>
+        <w:lastRenderedPageBreak/>
+        <w:drawing>
+          <wp:inline distT="0" distB="0" distL="0" distR="0" wp14:anchorId="164DE25C" wp14:editId="44F19ACB">
+            <wp:extent cx="5820587" cy="1648055"/>
+            <wp:effectExtent l="0" t="0" r="8890" b="9525"/>
+            <wp:docPr id="1574192311" name="Picture 1"/>
+            <wp:cNvGraphicFramePr>
+              <a:graphicFrameLocks xmlns:a="http://schemas.openxmlformats.org/drawingml/2006/main" noChangeAspect="1"/>
+            </wp:cNvGraphicFramePr>
+            <a:graphic xmlns:a="http://schemas.openxmlformats.org/drawingml/2006/main">
+              <a:graphicData uri="http://schemas.openxmlformats.org/drawingml/2006/picture">
+                <pic:pic xmlns:pic="http://schemas.openxmlformats.org/drawingml/2006/picture">
+                  <pic:nvPicPr>
+                    <pic:cNvPr id="1574192311" name=""/>
+                    <pic:cNvPicPr/>
+                  </pic:nvPicPr>
+                  <pic:blipFill>
+                    <a:blip r:embed="rId25"/>
+                    <a:stretch>
+                      <a:fillRect/>
+                    </a:stretch>
+                  </pic:blipFill>
+                  <pic:spPr>
+                    <a:xfrm>
+                      <a:off x="0" y="0"/>
+                      <a:ext cx="5820587" cy="1648055"/>
+                    </a:xfrm>
+                    <a:prstGeom prst="rect">
+                      <a:avLst/>
+                    </a:prstGeom>
+                  </pic:spPr>
+                </pic:pic>
+              </a:graphicData>
+            </a:graphic>
+          </wp:inline>
+        </w:drawing>
+      </w:r>
+    </w:p>
+    <w:p/>
+    <w:p>
+      <w:pPr>
+        <w:pStyle w:val="Heading1"/>
+      </w:pPr>
+      <w:r>
+        <w:t xml:space="preserve">Boss </w:t>
+      </w:r>
+      <w:r>
+        <w:t>Door</w:t>
+      </w:r>
+    </w:p>
+    <w:p>
+      <w:r>
+        <w:t xml:space="preserve">Now for the </w:t>
+      </w:r>
+      <w:proofErr w:type="spellStart"/>
+      <w:r>
+        <w:rPr>
+          <w:rStyle w:val="IntenseEmphasis"/>
+        </w:rPr>
+        <w:t>obj_door_</w:t>
+      </w:r>
+      <w:r>
+        <w:rPr>
+          <w:rStyle w:val="IntenseEmphasis"/>
+        </w:rPr>
+        <w:t>boss</w:t>
+      </w:r>
+      <w:proofErr w:type="spellEnd"/>
+      <w:r>
+        <w:t>.</w:t>
+      </w:r>
+    </w:p>
+    <w:p>
+      <w:pPr>
+        <w:pStyle w:val="code"/>
+      </w:pPr>
+      <w:r>
+        <w:t>depth = -100;</w:t>
+      </w:r>
+    </w:p>
+    <w:p>
+      <w:pPr>
+        <w:pStyle w:val="code"/>
+      </w:pPr>
+      <w:proofErr w:type="spellStart"/>
+      <w:r>
+        <w:t>door_type</w:t>
+      </w:r>
+      <w:proofErr w:type="spellEnd"/>
+      <w:r>
+        <w:t xml:space="preserve"> = "</w:t>
+      </w:r>
+      <w:r>
+        <w:t>boss</w:t>
+      </w:r>
+      <w:r>
+        <w:t>";</w:t>
+      </w:r>
+    </w:p>
+    <w:p/>
+    <w:p>
+      <w:r>
+        <w:drawing>
+          <wp:inline distT="0" distB="0" distL="0" distR="0" wp14:anchorId="50E27327" wp14:editId="1A689196">
+            <wp:extent cx="5763429" cy="1619476"/>
+            <wp:effectExtent l="0" t="0" r="8890" b="0"/>
+            <wp:docPr id="2058859948" name="Picture 1"/>
+            <wp:cNvGraphicFramePr>
+              <a:graphicFrameLocks xmlns:a="http://schemas.openxmlformats.org/drawingml/2006/main" noChangeAspect="1"/>
+            </wp:cNvGraphicFramePr>
+            <a:graphic xmlns:a="http://schemas.openxmlformats.org/drawingml/2006/main">
+              <a:graphicData uri="http://schemas.openxmlformats.org/drawingml/2006/picture">
+                <pic:pic xmlns:pic="http://schemas.openxmlformats.org/drawingml/2006/picture">
+                  <pic:nvPicPr>
+                    <pic:cNvPr id="2058859948" name=""/>
+                    <pic:cNvPicPr/>
+                  </pic:nvPicPr>
+                  <pic:blipFill>
+                    <a:blip r:embed="rId26"/>
+                    <a:stretch>
+                      <a:fillRect/>
+                    </a:stretch>
+                  </pic:blipFill>
+                  <pic:spPr>
+                    <a:xfrm>
+                      <a:off x="0" y="0"/>
+                      <a:ext cx="5763429" cy="1619476"/>
+                    </a:xfrm>
+                    <a:prstGeom prst="rect">
+                      <a:avLst/>
+                    </a:prstGeom>
+                  </pic:spPr>
+                </pic:pic>
+              </a:graphicData>
+            </a:graphic>
+          </wp:inline>
+        </w:drawing>
+      </w:r>
+    </w:p>
+    <w:p>
+      <w:pPr>
+        <w:pStyle w:val="Heading1"/>
+      </w:pPr>
+      <w:r>
+        <w:t xml:space="preserve">Shop </w:t>
+      </w:r>
+      <w:r>
+        <w:t>Door</w:t>
+      </w:r>
+    </w:p>
+    <w:p>
+      <w:r>
+        <w:t xml:space="preserve">Now for the </w:t>
+      </w:r>
+      <w:proofErr w:type="spellStart"/>
+      <w:r>
+        <w:rPr>
+          <w:rStyle w:val="IntenseEmphasis"/>
+        </w:rPr>
+        <w:t>obj_door_</w:t>
+      </w:r>
+      <w:r>
+        <w:rPr>
+          <w:rStyle w:val="IntenseEmphasis"/>
+        </w:rPr>
+        <w:t>shop</w:t>
+      </w:r>
+      <w:proofErr w:type="spellEnd"/>
+      <w:r>
+        <w:t>.</w:t>
+      </w:r>
+    </w:p>
+    <w:p>
+      <w:pPr>
+        <w:pStyle w:val="code"/>
+      </w:pPr>
+      <w:r>
+        <w:t>depth = -100;</w:t>
+      </w:r>
+    </w:p>
+    <w:p>
+      <w:pPr>
+        <w:pStyle w:val="code"/>
+      </w:pPr>
+      <w:proofErr w:type="spellStart"/>
+      <w:r>
+        <w:t>door_type</w:t>
+      </w:r>
+      <w:proofErr w:type="spellEnd"/>
+      <w:r>
+        <w:t xml:space="preserve"> = "</w:t>
+      </w:r>
+      <w:r>
+        <w:t>shop</w:t>
+      </w:r>
+      <w:r>
+        <w:t>";</w:t>
+      </w:r>
+    </w:p>
+    <w:p/>
+    <w:p>
+      <w:r>
+        <w:lastRenderedPageBreak/>
+        <w:drawing>
+          <wp:inline distT="0" distB="0" distL="0" distR="0" wp14:anchorId="21BE166F" wp14:editId="0B4FB3AC">
+            <wp:extent cx="5943600" cy="1617345"/>
+            <wp:effectExtent l="0" t="0" r="0" b="1905"/>
+            <wp:docPr id="1501065786" name="Picture 1"/>
+            <wp:cNvGraphicFramePr>
+              <a:graphicFrameLocks xmlns:a="http://schemas.openxmlformats.org/drawingml/2006/main" noChangeAspect="1"/>
+            </wp:cNvGraphicFramePr>
+            <a:graphic xmlns:a="http://schemas.openxmlformats.org/drawingml/2006/main">
+              <a:graphicData uri="http://schemas.openxmlformats.org/drawingml/2006/picture">
+                <pic:pic xmlns:pic="http://schemas.openxmlformats.org/drawingml/2006/picture">
+                  <pic:nvPicPr>
+                    <pic:cNvPr id="1501065786" name=""/>
+                    <pic:cNvPicPr/>
+                  </pic:nvPicPr>
+                  <pic:blipFill>
+                    <a:blip r:embed="rId27"/>
+                    <a:stretch>
+                      <a:fillRect/>
+                    </a:stretch>
+                  </pic:blipFill>
+                  <pic:spPr>
+                    <a:xfrm>
+                      <a:off x="0" y="0"/>
+                      <a:ext cx="5943600" cy="1617345"/>
+                    </a:xfrm>
+                    <a:prstGeom prst="rect">
+                      <a:avLst/>
+                    </a:prstGeom>
+                  </pic:spPr>
+                </pic:pic>
+              </a:graphicData>
+            </a:graphic>
+          </wp:inline>
+        </w:drawing>
+      </w:r>
+    </w:p>
+    <w:p/>
+    <w:p>
+      <w:pPr>
+        <w:pStyle w:val="Heading2"/>
+      </w:pPr>
+      <w:r>
+        <w:t>Escape Door</w:t>
+      </w:r>
+    </w:p>
+    <w:p>
+      <w:r>
+        <w:t>After thinking about this a bit, I have decided to add another door. This can be the final escape door and can appear after fighting the boss. It will be the final door out of the dungeon and one that can be used to go to any location.</w:t>
+      </w:r>
+      <w:r>
+        <w:t xml:space="preserve"> This escape route will only show up, after fighting the Boss.</w:t>
+      </w:r>
+    </w:p>
+    <w:p>
+      <w:r>
+        <w:rPr>
+          <w:noProof/>
+        </w:rPr>
+        <w:drawing>
+          <wp:inline distT="0" distB="0" distL="0" distR="0" wp14:anchorId="49BDA88F" wp14:editId="5FFF58DE">
+            <wp:extent cx="3400425" cy="2066925"/>
+            <wp:effectExtent l="76200" t="76200" r="142875" b="142875"/>
+            <wp:docPr id="1614649358" name="Picture 2"/>
+            <wp:cNvGraphicFramePr>
+              <a:graphicFrameLocks xmlns:a="http://schemas.openxmlformats.org/drawingml/2006/main" noChangeAspect="1"/>
+            </wp:cNvGraphicFramePr>
+            <a:graphic xmlns:a="http://schemas.openxmlformats.org/drawingml/2006/main">
+              <a:graphicData uri="http://schemas.openxmlformats.org/drawingml/2006/picture">
+                <pic:pic xmlns:pic="http://schemas.openxmlformats.org/drawingml/2006/picture">
+                  <pic:nvPicPr>
+                    <pic:cNvPr id="0" name="Picture 1"/>
+                    <pic:cNvPicPr>
+                      <a:picLocks noChangeAspect="1" noChangeArrowheads="1"/>
+                    </pic:cNvPicPr>
+                  </pic:nvPicPr>
+                  <pic:blipFill>
+                    <a:blip r:embed="rId28">
+                      <a:extLst>
+                        <a:ext uri="{28A0092B-C50C-407E-A947-70E740481C1C}">
+                          <a14:useLocalDpi xmlns:a14="http://schemas.microsoft.com/office/drawing/2010/main" val="0"/>
+                        </a:ext>
+                      </a:extLst>
+                    </a:blip>
+                    <a:srcRect/>
+                    <a:stretch>
+                      <a:fillRect/>
+                    </a:stretch>
+                  </pic:blipFill>
+                  <pic:spPr bwMode="auto">
+                    <a:xfrm>
+                      <a:off x="0" y="0"/>
+                      <a:ext cx="3400425" cy="2066925"/>
+                    </a:xfrm>
+                    <a:prstGeom prst="rect">
+                      <a:avLst/>
+                    </a:prstGeom>
+                    <a:ln w="38100" cap="sq">
+                      <a:solidFill>
+                        <a:srgbClr val="000000"/>
+                      </a:solidFill>
+                      <a:prstDash val="solid"/>
+                      <a:miter lim="800000"/>
+                    </a:ln>
+                    <a:effectLst>
+                      <a:outerShdw blurRad="50800" dist="38100" dir="2700000" algn="tl" rotWithShape="0">
+                        <a:srgbClr val="000000">
+                          <a:alpha val="43000"/>
+                        </a:srgbClr>
+                      </a:outerShdw>
+                    </a:effectLst>
+                  </pic:spPr>
+                </pic:pic>
+              </a:graphicData>
+            </a:graphic>
+          </wp:inline>
+        </w:drawing>
+      </w:r>
+    </w:p>
+    <w:p>
+      <w:r>
+        <w:t>So, this means we need to create another sprite and object for it. Create a 64 x 64 canvas inside of Photoshop and drag this door into it.</w:t>
+      </w:r>
+    </w:p>
+    <w:p>
+      <w:r>
+        <w:rPr>
+          <w:noProof/>
+        </w:rPr>
+        <w:drawing>
+          <wp:inline distT="0" distB="0" distL="0" distR="0" wp14:anchorId="2A1C4C44" wp14:editId="386D427E">
+            <wp:extent cx="762000" cy="762000"/>
+            <wp:effectExtent l="0" t="0" r="0" b="0"/>
+            <wp:docPr id="929146796" name="Picture 3"/>
+            <wp:cNvGraphicFramePr>
+              <a:graphicFrameLocks xmlns:a="http://schemas.openxmlformats.org/drawingml/2006/main" noChangeAspect="1"/>
+            </wp:cNvGraphicFramePr>
+            <a:graphic xmlns:a="http://schemas.openxmlformats.org/drawingml/2006/main">
+              <a:graphicData uri="http://schemas.openxmlformats.org/drawingml/2006/picture">
+                <pic:pic xmlns:pic="http://schemas.openxmlformats.org/drawingml/2006/picture">
+                  <pic:nvPicPr>
+                    <pic:cNvPr id="0" name="Picture 2"/>
+                    <pic:cNvPicPr>
+                      <a:picLocks noChangeAspect="1" noChangeArrowheads="1"/>
+                    </pic:cNvPicPr>
+                  </pic:nvPicPr>
+                  <pic:blipFill>
+                    <a:blip r:embed="rId7">
+                      <a:extLst>
+                        <a:ext uri="{28A0092B-C50C-407E-A947-70E740481C1C}">
+                          <a14:useLocalDpi xmlns:a14="http://schemas.microsoft.com/office/drawing/2010/main" val="0"/>
+                        </a:ext>
+                      </a:extLst>
+                    </a:blip>
+                    <a:srcRect/>
+                    <a:stretch>
+                      <a:fillRect/>
+                    </a:stretch>
+                  </pic:blipFill>
+                  <pic:spPr bwMode="auto">
+                    <a:xfrm>
+                      <a:off x="0" y="0"/>
+                      <a:ext cx="762000" cy="762000"/>
+                    </a:xfrm>
+                    <a:prstGeom prst="rect">
+                      <a:avLst/>
+                    </a:prstGeom>
+                    <a:noFill/>
+                    <a:ln>
+                      <a:noFill/>
+                    </a:ln>
+                  </pic:spPr>
+                </pic:pic>
+              </a:graphicData>
+            </a:graphic>
+          </wp:inline>
+        </w:drawing>
+      </w:r>
+    </w:p>
+    <w:p>
+      <w:r>
+        <w:lastRenderedPageBreak/>
+        <w:drawing>
+          <wp:inline distT="0" distB="0" distL="0" distR="0" wp14:anchorId="2AF74A21" wp14:editId="6BE3AFC6">
+            <wp:extent cx="1810003" cy="1943371"/>
+            <wp:effectExtent l="0" t="0" r="0" b="0"/>
+            <wp:docPr id="1717983383" name="Picture 1"/>
+            <wp:cNvGraphicFramePr>
+              <a:graphicFrameLocks xmlns:a="http://schemas.openxmlformats.org/drawingml/2006/main" noChangeAspect="1"/>
+            </wp:cNvGraphicFramePr>
+            <a:graphic xmlns:a="http://schemas.openxmlformats.org/drawingml/2006/main">
+              <a:graphicData uri="http://schemas.openxmlformats.org/drawingml/2006/picture">
+                <pic:pic xmlns:pic="http://schemas.openxmlformats.org/drawingml/2006/picture">
+                  <pic:nvPicPr>
+                    <pic:cNvPr id="1717983383" name=""/>
+                    <pic:cNvPicPr/>
+                  </pic:nvPicPr>
+                  <pic:blipFill>
+                    <a:blip r:embed="rId29"/>
+                    <a:stretch>
+                      <a:fillRect/>
+                    </a:stretch>
+                  </pic:blipFill>
+                  <pic:spPr>
+                    <a:xfrm>
+                      <a:off x="0" y="0"/>
+                      <a:ext cx="1810003" cy="1943371"/>
+                    </a:xfrm>
+                    <a:prstGeom prst="rect">
+                      <a:avLst/>
+                    </a:prstGeom>
+                  </pic:spPr>
+                </pic:pic>
+              </a:graphicData>
+            </a:graphic>
+          </wp:inline>
+        </w:drawing>
+      </w:r>
+    </w:p>
+    <w:p>
+      <w:r>
+        <w:t>Save it to your Game Maker Sprite Door Folder</w:t>
+      </w:r>
+    </w:p>
+    <w:p>
+      <w:pPr>
+        <w:rPr>
+          <w:rStyle w:val="Strong"/>
+        </w:rPr>
+      </w:pPr>
+      <w:r>
+        <w:rPr>
+          <w:rStyle w:val="Strong"/>
+        </w:rPr>
+        <w:t>C:\Users\</w:t>
+      </w:r>
+      <w:r>
+        <w:rPr>
+          <w:rStyle w:val="Strong"/>
+        </w:rPr>
+        <w:t>YOUR_USER_NAME</w:t>
+      </w:r>
+      <w:r>
+        <w:rPr>
+          <w:rStyle w:val="Strong"/>
+        </w:rPr>
+        <w:t>\GameMakerProjects\My First Game Project \sprites\Doors</w:t>
+      </w:r>
+    </w:p>
+    <w:p>
+      <w:r>
+        <w:t>Create your sprite and your object in Game Maker and give them the following names.</w:t>
+      </w:r>
+    </w:p>
+    <w:p>
+      <w:proofErr w:type="spellStart"/>
+      <w:r>
+        <w:t>spr_door_escape</w:t>
+      </w:r>
+      <w:proofErr w:type="spellEnd"/>
+    </w:p>
+    <w:p>
+      <w:proofErr w:type="spellStart"/>
+      <w:r>
+        <w:t>obj_door_escape</w:t>
+      </w:r>
+      <w:proofErr w:type="spellEnd"/>
+    </w:p>
+    <w:p/>
+    <w:p>
+      <w:pPr>
+        <w:pStyle w:val="code"/>
+      </w:pPr>
+      <w:r>
+        <w:t>depth = -100;</w:t>
+      </w:r>
+    </w:p>
+    <w:p>
+      <w:pPr>
+        <w:pStyle w:val="code"/>
+      </w:pPr>
+      <w:proofErr w:type="spellStart"/>
+      <w:r>
+        <w:t>door_type</w:t>
+      </w:r>
+      <w:proofErr w:type="spellEnd"/>
+      <w:r>
+        <w:t xml:space="preserve"> = "escape";</w:t>
+      </w:r>
+    </w:p>
+    <w:p>
+      <w:pPr>
+        <w:pStyle w:val="code"/>
+      </w:pPr>
+    </w:p>
+    <w:p>
+      <w:pPr>
+        <w:pStyle w:val="code"/>
+      </w:pPr>
+      <w:r>
+        <w:drawing>
+          <wp:inline distT="0" distB="0" distL="0" distR="0" wp14:anchorId="4C91859F" wp14:editId="79031FF5">
+            <wp:extent cx="5943600" cy="2127250"/>
+            <wp:effectExtent l="76200" t="76200" r="133350" b="139700"/>
+            <wp:docPr id="2021475421" name="Picture 1"/>
+            <wp:cNvGraphicFramePr>
+              <a:graphicFrameLocks xmlns:a="http://schemas.openxmlformats.org/drawingml/2006/main" noChangeAspect="1"/>
+            </wp:cNvGraphicFramePr>
+            <a:graphic xmlns:a="http://schemas.openxmlformats.org/drawingml/2006/main">
+              <a:graphicData uri="http://schemas.openxmlformats.org/drawingml/2006/picture">
+                <pic:pic xmlns:pic="http://schemas.openxmlformats.org/drawingml/2006/picture">
+                  <pic:nvPicPr>
+                    <pic:cNvPr id="2021475421" name=""/>
+                    <pic:cNvPicPr/>
+                  </pic:nvPicPr>
+                  <pic:blipFill>
+                    <a:blip r:embed="rId30"/>
+                    <a:stretch>
+                      <a:fillRect/>
+                    </a:stretch>
+                  </pic:blipFill>
+                  <pic:spPr>
+                    <a:xfrm>
+                      <a:off x="0" y="0"/>
+                      <a:ext cx="5943600" cy="2127250"/>
+                    </a:xfrm>
+                    <a:prstGeom prst="rect">
+                      <a:avLst/>
+                    </a:prstGeom>
+                    <a:ln w="38100" cap="sq">
+                      <a:solidFill>
+                        <a:srgbClr val="000000"/>
+                      </a:solidFill>
+                      <a:prstDash val="solid"/>
+                      <a:miter lim="800000"/>
+                    </a:ln>
+                    <a:effectLst>
+                      <a:outerShdw blurRad="50800" dist="38100" dir="2700000" algn="tl" rotWithShape="0">
+                        <a:srgbClr val="000000">
+                          <a:alpha val="43000"/>
+                        </a:srgbClr>
+                      </a:outerShdw>
+                    </a:effectLst>
+                  </pic:spPr>
+                </pic:pic>
+              </a:graphicData>
+            </a:graphic>
+          </wp:inline>
+        </w:drawing>
+      </w:r>
+    </w:p>
     <w:sectPr>
       <w:pgSz w:w="12240" w:h="15840"/>
       <w:pgMar w:top="1440" w:right="1440" w:bottom="1440" w:left="1440" w:header="720" w:footer="720" w:gutter="0"/>

</xml_diff>

<commit_message>
Update Door System tutorial with additional content and images; modify index.html image path
</commit_message>
<xml_diff>
--- a/Articles/2026/2_Game_Maker_2/13_Door_System/13 Door System.docx
+++ b/Articles/2026/2_Game_Maker_2/13_Door_System/13 Door System.docx
@@ -11,13 +11,91 @@
       </w:r>
     </w:p>
     <w:p>
+      <w:pPr>
+        <w:pStyle w:val="Heading1"/>
+      </w:pPr>
+      <w:r>
+        <w:t>Creating the Door System</w:t>
+      </w:r>
+    </w:p>
+    <w:p>
       <w:r>
         <w:rPr>
           <w:noProof/>
         </w:rPr>
         <w:drawing>
-          <wp:inline distT="0" distB="0" distL="0" distR="0" wp14:anchorId="079B9E10" wp14:editId="0BD8CFA5">
-            <wp:extent cx="3924300" cy="3924300"/>
+          <wp:inline distT="0" distB="0" distL="0" distR="0" wp14:anchorId="68A914F0" wp14:editId="306A8F83">
+            <wp:extent cx="2571750" cy="2295525"/>
+            <wp:effectExtent l="76200" t="76200" r="133350" b="142875"/>
+            <wp:docPr id="957126917" name="Picture 1"/>
+            <wp:cNvGraphicFramePr>
+              <a:graphicFrameLocks xmlns:a="http://schemas.openxmlformats.org/drawingml/2006/main" noChangeAspect="1"/>
+            </wp:cNvGraphicFramePr>
+            <a:graphic xmlns:a="http://schemas.openxmlformats.org/drawingml/2006/main">
+              <a:graphicData uri="http://schemas.openxmlformats.org/drawingml/2006/picture">
+                <pic:pic xmlns:pic="http://schemas.openxmlformats.org/drawingml/2006/picture">
+                  <pic:nvPicPr>
+                    <pic:cNvPr id="0" name="Picture 1"/>
+                    <pic:cNvPicPr>
+                      <a:picLocks noChangeAspect="1" noChangeArrowheads="1"/>
+                    </pic:cNvPicPr>
+                  </pic:nvPicPr>
+                  <pic:blipFill>
+                    <a:blip r:embed="rId5">
+                      <a:extLst>
+                        <a:ext uri="{28A0092B-C50C-407E-A947-70E740481C1C}">
+                          <a14:useLocalDpi xmlns:a14="http://schemas.microsoft.com/office/drawing/2010/main" val="0"/>
+                        </a:ext>
+                      </a:extLst>
+                    </a:blip>
+                    <a:srcRect/>
+                    <a:stretch>
+                      <a:fillRect/>
+                    </a:stretch>
+                  </pic:blipFill>
+                  <pic:spPr bwMode="auto">
+                    <a:xfrm>
+                      <a:off x="0" y="0"/>
+                      <a:ext cx="2571750" cy="2295525"/>
+                    </a:xfrm>
+                    <a:prstGeom prst="rect">
+                      <a:avLst/>
+                    </a:prstGeom>
+                    <a:ln w="38100" cap="sq">
+                      <a:solidFill>
+                        <a:srgbClr val="000000"/>
+                      </a:solidFill>
+                      <a:prstDash val="solid"/>
+                      <a:miter lim="800000"/>
+                    </a:ln>
+                    <a:effectLst>
+                      <a:outerShdw blurRad="50800" dist="38100" dir="2700000" algn="tl" rotWithShape="0">
+                        <a:srgbClr val="000000">
+                          <a:alpha val="43000"/>
+                        </a:srgbClr>
+                      </a:outerShdw>
+                    </a:effectLst>
+                  </pic:spPr>
+                </pic:pic>
+              </a:graphicData>
+            </a:graphic>
+          </wp:inline>
+        </w:drawing>
+      </w:r>
+    </w:p>
+    <w:p>
+      <w:r>
+        <w:t>We will be starting out with these types of doors</w:t>
+      </w:r>
+    </w:p>
+    <w:p>
+      <w:r>
+        <w:rPr>
+          <w:noProof/>
+        </w:rPr>
+        <w:drawing>
+          <wp:inline distT="0" distB="0" distL="0" distR="0" wp14:anchorId="079B9E10" wp14:editId="7ABE8A49">
+            <wp:extent cx="3143250" cy="3143250"/>
             <wp:effectExtent l="0" t="0" r="0" b="0"/>
             <wp:docPr id="1455951154" name="Picture 4"/>
             <wp:cNvGraphicFramePr>
@@ -33,7 +111,7 @@
                     </pic:cNvPicPr>
                   </pic:nvPicPr>
                   <pic:blipFill>
-                    <a:blip r:embed="rId5" cstate="print">
+                    <a:blip r:embed="rId6" cstate="print">
                       <a:extLst>
                         <a:ext uri="{28A0092B-C50C-407E-A947-70E740481C1C}">
                           <a14:useLocalDpi xmlns:a14="http://schemas.microsoft.com/office/drawing/2010/main" val="0"/>
@@ -48,7 +126,7 @@
                   <pic:spPr bwMode="auto">
                     <a:xfrm>
                       <a:off x="0" y="0"/>
-                      <a:ext cx="3924300" cy="3924300"/>
+                      <a:ext cx="3143250" cy="3143250"/>
                     </a:xfrm>
                     <a:prstGeom prst="rect">
                       <a:avLst/>
@@ -70,6 +148,7 @@
         <w:pStyle w:val="Heading1"/>
       </w:pPr>
       <w:r>
+        <w:lastRenderedPageBreak/>
         <w:t>Create 2 New Groups</w:t>
       </w:r>
     </w:p>
@@ -91,7 +170,6 @@
         <w:rPr>
           <w:noProof/>
         </w:rPr>
-        <w:lastRenderedPageBreak/>
         <w:drawing>
           <wp:inline distT="0" distB="0" distL="0" distR="0" wp14:anchorId="2CC37B7B" wp14:editId="6264DC9F">
             <wp:extent cx="3267531" cy="4829849"/>
@@ -108,7 +186,7 @@
                     <pic:cNvPicPr/>
                   </pic:nvPicPr>
                   <pic:blipFill>
-                    <a:blip r:embed="rId6"/>
+                    <a:blip r:embed="rId7"/>
                     <a:stretch>
                       <a:fillRect/>
                     </a:stretch>
@@ -160,7 +238,7 @@
                     </pic:cNvPicPr>
                   </pic:nvPicPr>
                   <pic:blipFill>
-                    <a:blip r:embed="rId7">
+                    <a:blip r:embed="rId8">
                       <a:extLst>
                         <a:ext uri="{28A0092B-C50C-407E-A947-70E740481C1C}">
                           <a14:useLocalDpi xmlns:a14="http://schemas.microsoft.com/office/drawing/2010/main" val="0"/>
@@ -195,6 +273,7 @@
     <w:p/>
     <w:p>
       <w:r>
+        <w:lastRenderedPageBreak/>
         <w:t>Separate your Doors on Different Layers</w:t>
       </w:r>
     </w:p>
@@ -203,7 +282,6 @@
         <w:rPr>
           <w:noProof/>
         </w:rPr>
-        <w:lastRenderedPageBreak/>
         <w:drawing>
           <wp:inline distT="0" distB="0" distL="0" distR="0" wp14:anchorId="78FCF809" wp14:editId="1BC4584C">
             <wp:extent cx="2534004" cy="3477110"/>
@@ -220,7 +298,7 @@
                     <pic:cNvPicPr/>
                   </pic:nvPicPr>
                   <pic:blipFill>
-                    <a:blip r:embed="rId8"/>
+                    <a:blip r:embed="rId9"/>
                     <a:stretch>
                       <a:fillRect/>
                     </a:stretch>
@@ -279,7 +357,7 @@
                     <pic:cNvPicPr/>
                   </pic:nvPicPr>
                   <pic:blipFill>
-                    <a:blip r:embed="rId9"/>
+                    <a:blip r:embed="rId10"/>
                     <a:stretch>
                       <a:fillRect/>
                     </a:stretch>
@@ -332,7 +410,7 @@
                     <pic:cNvPicPr/>
                   </pic:nvPicPr>
                   <pic:blipFill>
-                    <a:blip r:embed="rId10"/>
+                    <a:blip r:embed="rId11"/>
                     <a:stretch>
                       <a:fillRect/>
                     </a:stretch>
@@ -393,7 +471,7 @@
                     <pic:cNvPicPr/>
                   </pic:nvPicPr>
                   <pic:blipFill>
-                    <a:blip r:embed="rId11"/>
+                    <a:blip r:embed="rId12"/>
                     <a:stretch>
                       <a:fillRect/>
                     </a:stretch>
@@ -472,7 +550,7 @@
                     <pic:cNvPicPr/>
                   </pic:nvPicPr>
                   <pic:blipFill>
-                    <a:blip r:embed="rId12"/>
+                    <a:blip r:embed="rId13"/>
                     <a:stretch>
                       <a:fillRect/>
                     </a:stretch>
@@ -525,7 +603,7 @@
                     </pic:cNvPicPr>
                   </pic:nvPicPr>
                   <pic:blipFill>
-                    <a:blip r:embed="rId13">
+                    <a:blip r:embed="rId14">
                       <a:extLst>
                         <a:ext uri="{28A0092B-C50C-407E-A947-70E740481C1C}">
                           <a14:useLocalDpi xmlns:a14="http://schemas.microsoft.com/office/drawing/2010/main" val="0"/>
@@ -787,7 +865,7 @@
                     <pic:cNvPicPr/>
                   </pic:nvPicPr>
                   <pic:blipFill>
-                    <a:blip r:embed="rId14"/>
+                    <a:blip r:embed="rId15"/>
                     <a:stretch>
                       <a:fillRect/>
                     </a:stretch>
@@ -810,6 +888,7 @@
     </w:p>
     <w:p/>
     <w:p>
+      <w:bookmarkStart w:id="0" w:name="_Hlk219014948"/>
       <w:r>
         <w:rPr>
           <w:b/>
@@ -901,6 +980,7 @@
       </w:r>
       <w:proofErr w:type="spellEnd"/>
     </w:p>
+    <w:bookmarkEnd w:id="0"/>
     <w:p>
       <w:r>
         <w:rPr>
@@ -922,7 +1002,7 @@
                     <pic:cNvPicPr/>
                   </pic:nvPicPr>
                   <pic:blipFill>
-                    <a:blip r:embed="rId15"/>
+                    <a:blip r:embed="rId16"/>
                     <a:stretch>
                       <a:fillRect/>
                     </a:stretch>
@@ -1000,6 +1080,9 @@
     </w:p>
     <w:p>
       <w:r>
+        <w:rPr>
+          <w:noProof/>
+        </w:rPr>
         <w:drawing>
           <wp:inline distT="0" distB="0" distL="0" distR="0" wp14:anchorId="025A904D" wp14:editId="13532904">
             <wp:extent cx="1800476" cy="1648055"/>
@@ -1016,7 +1099,7 @@
                     <pic:cNvPicPr/>
                   </pic:nvPicPr>
                   <pic:blipFill>
-                    <a:blip r:embed="rId16"/>
+                    <a:blip r:embed="rId17"/>
                     <a:stretch>
                       <a:fillRect/>
                     </a:stretch>
@@ -1066,6 +1149,9 @@
     </w:p>
     <w:p>
       <w:r>
+        <w:rPr>
+          <w:noProof/>
+        </w:rPr>
         <w:drawing>
           <wp:inline distT="0" distB="0" distL="0" distR="0" wp14:anchorId="45C4FDB6" wp14:editId="31461000">
             <wp:extent cx="3029373" cy="1905266"/>
@@ -1082,7 +1168,7 @@
                     <pic:cNvPicPr/>
                   </pic:nvPicPr>
                   <pic:blipFill>
-                    <a:blip r:embed="rId17"/>
+                    <a:blip r:embed="rId18"/>
                     <a:stretch>
                       <a:fillRect/>
                     </a:stretch>
@@ -1105,6 +1191,9 @@
     </w:p>
     <w:p>
       <w:r>
+        <w:rPr>
+          <w:noProof/>
+        </w:rPr>
         <w:drawing>
           <wp:inline distT="0" distB="0" distL="0" distR="0" wp14:anchorId="61D54A89" wp14:editId="1C62498B">
             <wp:extent cx="5943600" cy="1652270"/>
@@ -1121,7 +1210,7 @@
                     <pic:cNvPicPr/>
                   </pic:nvPicPr>
                   <pic:blipFill>
-                    <a:blip r:embed="rId18"/>
+                    <a:blip r:embed="rId19"/>
                     <a:stretch>
                       <a:fillRect/>
                     </a:stretch>
@@ -1192,6 +1281,9 @@
         <w:pStyle w:val="code"/>
       </w:pPr>
       <w:r>
+        <w:rPr>
+          <w:noProof/>
+        </w:rPr>
         <w:drawing>
           <wp:inline distT="0" distB="0" distL="0" distR="0" wp14:anchorId="7907ECCF" wp14:editId="4014AFB8">
             <wp:extent cx="5363323" cy="2314898"/>
@@ -1208,7 +1300,7 @@
                     <pic:cNvPicPr/>
                   </pic:nvPicPr>
                   <pic:blipFill>
-                    <a:blip r:embed="rId19"/>
+                    <a:blip r:embed="rId20"/>
                     <a:stretch>
                       <a:fillRect/>
                     </a:stretch>
@@ -1231,6 +1323,9 @@
     </w:p>
     <w:p>
       <w:r>
+        <w:rPr>
+          <w:noProof/>
+        </w:rPr>
         <w:drawing>
           <wp:inline distT="0" distB="0" distL="0" distR="0" wp14:anchorId="0132D02A" wp14:editId="6FA1FF1B">
             <wp:extent cx="5943600" cy="2090420"/>
@@ -1247,7 +1342,7 @@
                     <pic:cNvPicPr/>
                   </pic:nvPicPr>
                   <pic:blipFill>
-                    <a:blip r:embed="rId20"/>
+                    <a:blip r:embed="rId21"/>
                     <a:stretch>
                       <a:fillRect/>
                     </a:stretch>
@@ -1284,6 +1379,9 @@
     </w:p>
     <w:p>
       <w:r>
+        <w:rPr>
+          <w:noProof/>
+        </w:rPr>
         <w:lastRenderedPageBreak/>
         <w:drawing>
           <wp:inline distT="0" distB="0" distL="0" distR="0" wp14:anchorId="30F6F9FC" wp14:editId="0DE0F970">
@@ -1301,7 +1399,7 @@
                     <pic:cNvPicPr/>
                   </pic:nvPicPr>
                   <pic:blipFill>
-                    <a:blip r:embed="rId21"/>
+                    <a:blip r:embed="rId22"/>
                     <a:stretch>
                       <a:fillRect/>
                     </a:stretch>
@@ -1326,6 +1424,7 @@
       <w:pPr>
         <w:pStyle w:val="Heading2"/>
       </w:pPr>
+      <w:bookmarkStart w:id="1" w:name="_Hlk219015124"/>
       <w:r>
         <w:t>Town Door</w:t>
       </w:r>
@@ -1373,6 +1472,7 @@
         <w:t xml:space="preserve"> = "town";</w:t>
       </w:r>
     </w:p>
+    <w:bookmarkEnd w:id="1"/>
     <w:p>
       <w:pPr>
         <w:pStyle w:val="code"/>
@@ -1385,6 +1485,9 @@
     </w:p>
     <w:p>
       <w:r>
+        <w:rPr>
+          <w:noProof/>
+        </w:rPr>
         <w:drawing>
           <wp:inline distT="0" distB="0" distL="0" distR="0" wp14:anchorId="66FF0F91" wp14:editId="620520EA">
             <wp:extent cx="5620534" cy="1781424"/>
@@ -1401,7 +1504,7 @@
                     <pic:cNvPicPr/>
                   </pic:nvPicPr>
                   <pic:blipFill>
-                    <a:blip r:embed="rId22"/>
+                    <a:blip r:embed="rId23"/>
                     <a:stretch>
                       <a:fillRect/>
                     </a:stretch>
@@ -1432,6 +1535,7 @@
       </w:r>
     </w:p>
     <w:p>
+      <w:bookmarkStart w:id="2" w:name="_Hlk219015175"/>
       <w:r>
         <w:t xml:space="preserve">Now for the </w:t>
       </w:r>
@@ -1474,6 +1578,7 @@
         <w:t xml:space="preserve"> = "cave";</w:t>
       </w:r>
     </w:p>
+    <w:bookmarkEnd w:id="2"/>
     <w:p>
       <w:pPr>
         <w:pStyle w:val="code"/>
@@ -1484,6 +1589,9 @@
         <w:pStyle w:val="code"/>
       </w:pPr>
       <w:r>
+        <w:rPr>
+          <w:noProof/>
+        </w:rPr>
         <w:lastRenderedPageBreak/>
         <w:drawing>
           <wp:inline distT="0" distB="0" distL="0" distR="0" wp14:anchorId="3E073BA2" wp14:editId="36878CB2">
@@ -1501,7 +1609,7 @@
                     <pic:cNvPicPr/>
                   </pic:nvPicPr>
                   <pic:blipFill>
-                    <a:blip r:embed="rId23"/>
+                    <a:blip r:embed="rId24"/>
                     <a:stretch>
                       <a:fillRect/>
                     </a:stretch>
@@ -1536,7 +1644,7 @@
       </w:r>
     </w:p>
     <w:p>
-      <w:bookmarkStart w:id="0" w:name="_Hlk218941230"/>
+      <w:bookmarkStart w:id="3" w:name="_Hlk218941230"/>
       <w:r>
         <w:t xml:space="preserve">Now for the </w:t>
       </w:r>
@@ -1576,16 +1684,10 @@
       </w:r>
       <w:proofErr w:type="spellEnd"/>
       <w:r>
-        <w:t xml:space="preserve"> = "</w:t>
-      </w:r>
-      <w:r>
-        <w:t>forest</w:t>
-      </w:r>
-      <w:r>
-        <w:t>";</w:t>
-      </w:r>
-    </w:p>
-    <w:bookmarkEnd w:id="0"/>
+        <w:t xml:space="preserve"> = "forest";</w:t>
+      </w:r>
+    </w:p>
+    <w:bookmarkEnd w:id="3"/>
     <w:p>
       <w:pPr>
         <w:pStyle w:val="code"/>
@@ -1601,6 +1703,9 @@
         <w:pStyle w:val="code"/>
       </w:pPr>
       <w:r>
+        <w:rPr>
+          <w:noProof/>
+        </w:rPr>
         <w:drawing>
           <wp:inline distT="0" distB="0" distL="0" distR="0" wp14:anchorId="5BBA830B" wp14:editId="4BD66764">
             <wp:extent cx="5943600" cy="1662430"/>
@@ -1617,7 +1722,7 @@
                     <pic:cNvPicPr/>
                   </pic:nvPicPr>
                   <pic:blipFill>
-                    <a:blip r:embed="rId24"/>
+                    <a:blip r:embed="rId25"/>
                     <a:stretch>
                       <a:fillRect/>
                     </a:stretch>
@@ -1652,6 +1757,7 @@
       </w:r>
     </w:p>
     <w:p>
+      <w:bookmarkStart w:id="4" w:name="_Hlk219015204"/>
       <w:r>
         <w:t xml:space="preserve">Now for the </w:t>
       </w:r>
@@ -1691,18 +1797,16 @@
       </w:r>
       <w:proofErr w:type="spellEnd"/>
       <w:r>
-        <w:t xml:space="preserve"> = "</w:t>
-      </w:r>
-      <w:r>
-        <w:t>water</w:t>
-      </w:r>
-      <w:r>
-        <w:t>";</w:t>
+        <w:t xml:space="preserve"> = "water";</w:t>
       </w:r>
     </w:p>
     <w:p/>
-    <w:p>
-      <w:r>
+    <w:bookmarkEnd w:id="4"/>
+    <w:p>
+      <w:r>
+        <w:rPr>
+          <w:noProof/>
+        </w:rPr>
         <w:lastRenderedPageBreak/>
         <w:drawing>
           <wp:inline distT="0" distB="0" distL="0" distR="0" wp14:anchorId="164DE25C" wp14:editId="44F19ACB">
@@ -1720,7 +1824,7 @@
                     <pic:cNvPicPr/>
                   </pic:nvPicPr>
                   <pic:blipFill>
-                    <a:blip r:embed="rId25"/>
+                    <a:blip r:embed="rId26"/>
                     <a:stretch>
                       <a:fillRect/>
                     </a:stretch>
@@ -1747,13 +1851,11 @@
         <w:pStyle w:val="Heading1"/>
       </w:pPr>
       <w:r>
-        <w:t xml:space="preserve">Boss </w:t>
-      </w:r>
-      <w:r>
-        <w:t>Door</w:t>
-      </w:r>
-    </w:p>
-    <w:p>
+        <w:t>Boss Door</w:t>
+      </w:r>
+    </w:p>
+    <w:p>
+      <w:bookmarkStart w:id="5" w:name="_Hlk219015217"/>
       <w:r>
         <w:t xml:space="preserve">Now for the </w:t>
       </w:r>
@@ -1793,18 +1895,16 @@
       </w:r>
       <w:proofErr w:type="spellEnd"/>
       <w:r>
-        <w:t xml:space="preserve"> = "</w:t>
-      </w:r>
-      <w:r>
-        <w:t>boss</w:t>
-      </w:r>
-      <w:r>
-        <w:t>";</w:t>
-      </w:r>
-    </w:p>
+        <w:t xml:space="preserve"> = "boss";</w:t>
+      </w:r>
+    </w:p>
+    <w:bookmarkEnd w:id="5"/>
     <w:p/>
     <w:p>
       <w:r>
+        <w:rPr>
+          <w:noProof/>
+        </w:rPr>
         <w:drawing>
           <wp:inline distT="0" distB="0" distL="0" distR="0" wp14:anchorId="50E27327" wp14:editId="1A689196">
             <wp:extent cx="5763429" cy="1619476"/>
@@ -1821,7 +1921,7 @@
                     <pic:cNvPicPr/>
                   </pic:nvPicPr>
                   <pic:blipFill>
-                    <a:blip r:embed="rId26"/>
+                    <a:blip r:embed="rId27"/>
                     <a:stretch>
                       <a:fillRect/>
                     </a:stretch>
@@ -1847,13 +1947,11 @@
         <w:pStyle w:val="Heading1"/>
       </w:pPr>
       <w:r>
-        <w:t xml:space="preserve">Shop </w:t>
-      </w:r>
-      <w:r>
-        <w:t>Door</w:t>
-      </w:r>
-    </w:p>
-    <w:p>
+        <w:t>Shop Door</w:t>
+      </w:r>
+    </w:p>
+    <w:p>
+      <w:bookmarkStart w:id="6" w:name="_Hlk219015229"/>
       <w:r>
         <w:t xml:space="preserve">Now for the </w:t>
       </w:r>
@@ -1893,18 +1991,16 @@
       </w:r>
       <w:proofErr w:type="spellEnd"/>
       <w:r>
-        <w:t xml:space="preserve"> = "</w:t>
-      </w:r>
-      <w:r>
-        <w:t>shop</w:t>
-      </w:r>
-      <w:r>
-        <w:t>";</w:t>
-      </w:r>
-    </w:p>
+        <w:t xml:space="preserve"> = "shop";</w:t>
+      </w:r>
+    </w:p>
+    <w:bookmarkEnd w:id="6"/>
     <w:p/>
     <w:p>
       <w:r>
+        <w:rPr>
+          <w:noProof/>
+        </w:rPr>
         <w:lastRenderedPageBreak/>
         <w:drawing>
           <wp:inline distT="0" distB="0" distL="0" distR="0" wp14:anchorId="21BE166F" wp14:editId="0B4FB3AC">
@@ -1922,7 +2018,7 @@
                     <pic:cNvPicPr/>
                   </pic:nvPicPr>
                   <pic:blipFill>
-                    <a:blip r:embed="rId27"/>
+                    <a:blip r:embed="rId28"/>
                     <a:stretch>
                       <a:fillRect/>
                     </a:stretch>
@@ -1962,14 +2058,11 @@
     </w:p>
     <w:p>
       <w:r>
-        <w:rPr>
-          <w:noProof/>
-        </w:rPr>
         <w:drawing>
-          <wp:inline distT="0" distB="0" distL="0" distR="0" wp14:anchorId="49BDA88F" wp14:editId="5FFF58DE">
-            <wp:extent cx="3400425" cy="2066925"/>
-            <wp:effectExtent l="76200" t="76200" r="142875" b="142875"/>
-            <wp:docPr id="1614649358" name="Picture 2"/>
+          <wp:inline distT="0" distB="0" distL="0" distR="0" wp14:anchorId="049EB7EC" wp14:editId="58027EF2">
+            <wp:extent cx="3648584" cy="2238687"/>
+            <wp:effectExtent l="0" t="0" r="9525" b="9525"/>
+            <wp:docPr id="321800614" name="Picture 1"/>
             <wp:cNvGraphicFramePr>
               <a:graphicFrameLocks xmlns:a="http://schemas.openxmlformats.org/drawingml/2006/main" noChangeAspect="1"/>
             </wp:cNvGraphicFramePr>
@@ -1977,46 +2070,23 @@
               <a:graphicData uri="http://schemas.openxmlformats.org/drawingml/2006/picture">
                 <pic:pic xmlns:pic="http://schemas.openxmlformats.org/drawingml/2006/picture">
                   <pic:nvPicPr>
-                    <pic:cNvPr id="0" name="Picture 1"/>
-                    <pic:cNvPicPr>
-                      <a:picLocks noChangeAspect="1" noChangeArrowheads="1"/>
-                    </pic:cNvPicPr>
+                    <pic:cNvPr id="321800614" name=""/>
+                    <pic:cNvPicPr/>
                   </pic:nvPicPr>
                   <pic:blipFill>
-                    <a:blip r:embed="rId28">
-                      <a:extLst>
-                        <a:ext uri="{28A0092B-C50C-407E-A947-70E740481C1C}">
-                          <a14:useLocalDpi xmlns:a14="http://schemas.microsoft.com/office/drawing/2010/main" val="0"/>
-                        </a:ext>
-                      </a:extLst>
-                    </a:blip>
-                    <a:srcRect/>
+                    <a:blip r:embed="rId29"/>
                     <a:stretch>
                       <a:fillRect/>
                     </a:stretch>
                   </pic:blipFill>
-                  <pic:spPr bwMode="auto">
+                  <pic:spPr>
                     <a:xfrm>
                       <a:off x="0" y="0"/>
-                      <a:ext cx="3400425" cy="2066925"/>
+                      <a:ext cx="3648584" cy="2238687"/>
                     </a:xfrm>
                     <a:prstGeom prst="rect">
                       <a:avLst/>
                     </a:prstGeom>
-                    <a:ln w="38100" cap="sq">
-                      <a:solidFill>
-                        <a:srgbClr val="000000"/>
-                      </a:solidFill>
-                      <a:prstDash val="solid"/>
-                      <a:miter lim="800000"/>
-                    </a:ln>
-                    <a:effectLst>
-                      <a:outerShdw blurRad="50800" dist="38100" dir="2700000" algn="tl" rotWithShape="0">
-                        <a:srgbClr val="000000">
-                          <a:alpha val="43000"/>
-                        </a:srgbClr>
-                      </a:outerShdw>
-                    </a:effectLst>
                   </pic:spPr>
                 </pic:pic>
               </a:graphicData>
@@ -2053,7 +2123,7 @@
                     </pic:cNvPicPr>
                   </pic:nvPicPr>
                   <pic:blipFill>
-                    <a:blip r:embed="rId7">
+                    <a:blip r:embed="rId8">
                       <a:extLst>
                         <a:ext uri="{28A0092B-C50C-407E-A947-70E740481C1C}">
                           <a14:useLocalDpi xmlns:a14="http://schemas.microsoft.com/office/drawing/2010/main" val="0"/>
@@ -2087,6 +2157,9 @@
     </w:p>
     <w:p>
       <w:r>
+        <w:rPr>
+          <w:noProof/>
+        </w:rPr>
         <w:lastRenderedPageBreak/>
         <w:drawing>
           <wp:inline distT="0" distB="0" distL="0" distR="0" wp14:anchorId="2AF74A21" wp14:editId="6BE3AFC6">
@@ -2104,7 +2177,7 @@
                     <pic:cNvPicPr/>
                   </pic:nvPicPr>
                   <pic:blipFill>
-                    <a:blip r:embed="rId29"/>
+                    <a:blip r:embed="rId30"/>
                     <a:stretch>
                       <a:fillRect/>
                     </a:stretch>
@@ -2140,72 +2213,67 @@
         <w:rPr>
           <w:rStyle w:val="Strong"/>
         </w:rPr>
-        <w:t>C:\Users\</w:t>
-      </w:r>
+        <w:t>C:\Users\YOUR_USER_NAME\GameMakerProjects\My First Game Project \sprites\Doors</w:t>
+      </w:r>
+    </w:p>
+    <w:p>
+      <w:r>
+        <w:t>Create your sprite and your object in Game Maker and give them the following names.</w:t>
+      </w:r>
+    </w:p>
+    <w:p>
+      <w:proofErr w:type="spellStart"/>
+      <w:r>
+        <w:t>spr_door_escape</w:t>
+      </w:r>
+      <w:proofErr w:type="spellEnd"/>
+    </w:p>
+    <w:p>
+      <w:bookmarkStart w:id="7" w:name="_Hlk219015008"/>
+      <w:bookmarkStart w:id="8" w:name="_Hlk219015321"/>
+      <w:proofErr w:type="spellStart"/>
+      <w:r>
+        <w:t>obj_door_escape</w:t>
+      </w:r>
+      <w:proofErr w:type="spellEnd"/>
+    </w:p>
+    <w:bookmarkEnd w:id="7"/>
+    <w:p/>
+    <w:p>
+      <w:pPr>
+        <w:pStyle w:val="code"/>
+      </w:pPr>
+      <w:r>
+        <w:t>depth = -100;</w:t>
+      </w:r>
+    </w:p>
+    <w:p>
+      <w:pPr>
+        <w:pStyle w:val="code"/>
+      </w:pPr>
+      <w:proofErr w:type="spellStart"/>
+      <w:r>
+        <w:t>door_type</w:t>
+      </w:r>
+      <w:proofErr w:type="spellEnd"/>
+      <w:r>
+        <w:t xml:space="preserve"> = "escape";</w:t>
+      </w:r>
+    </w:p>
+    <w:bookmarkEnd w:id="8"/>
+    <w:p>
+      <w:pPr>
+        <w:pStyle w:val="code"/>
+      </w:pPr>
+    </w:p>
+    <w:p>
+      <w:pPr>
+        <w:pStyle w:val="code"/>
+      </w:pPr>
       <w:r>
         <w:rPr>
-          <w:rStyle w:val="Strong"/>
+          <w:noProof/>
         </w:rPr>
-        <w:t>YOUR_USER_NAME</w:t>
-      </w:r>
-      <w:r>
-        <w:rPr>
-          <w:rStyle w:val="Strong"/>
-        </w:rPr>
-        <w:t>\GameMakerProjects\My First Game Project \sprites\Doors</w:t>
-      </w:r>
-    </w:p>
-    <w:p>
-      <w:r>
-        <w:t>Create your sprite and your object in Game Maker and give them the following names.</w:t>
-      </w:r>
-    </w:p>
-    <w:p>
-      <w:proofErr w:type="spellStart"/>
-      <w:r>
-        <w:t>spr_door_escape</w:t>
-      </w:r>
-      <w:proofErr w:type="spellEnd"/>
-    </w:p>
-    <w:p>
-      <w:proofErr w:type="spellStart"/>
-      <w:r>
-        <w:t>obj_door_escape</w:t>
-      </w:r>
-      <w:proofErr w:type="spellEnd"/>
-    </w:p>
-    <w:p/>
-    <w:p>
-      <w:pPr>
-        <w:pStyle w:val="code"/>
-      </w:pPr>
-      <w:r>
-        <w:t>depth = -100;</w:t>
-      </w:r>
-    </w:p>
-    <w:p>
-      <w:pPr>
-        <w:pStyle w:val="code"/>
-      </w:pPr>
-      <w:proofErr w:type="spellStart"/>
-      <w:r>
-        <w:t>door_type</w:t>
-      </w:r>
-      <w:proofErr w:type="spellEnd"/>
-      <w:r>
-        <w:t xml:space="preserve"> = "escape";</w:t>
-      </w:r>
-    </w:p>
-    <w:p>
-      <w:pPr>
-        <w:pStyle w:val="code"/>
-      </w:pPr>
-    </w:p>
-    <w:p>
-      <w:pPr>
-        <w:pStyle w:val="code"/>
-      </w:pPr>
-      <w:r>
         <w:drawing>
           <wp:inline distT="0" distB="0" distL="0" distR="0" wp14:anchorId="4C91859F" wp14:editId="79031FF5">
             <wp:extent cx="5943600" cy="2127250"/>
@@ -2222,7 +2290,7 @@
                     <pic:cNvPicPr/>
                   </pic:nvPicPr>
                   <pic:blipFill>
-                    <a:blip r:embed="rId30"/>
+                    <a:blip r:embed="rId31"/>
                     <a:stretch>
                       <a:fillRect/>
                     </a:stretch>
@@ -2255,6 +2323,220 @@
             </a:graphic>
           </wp:inline>
         </w:drawing>
+      </w:r>
+    </w:p>
+    <w:p>
+      <w:pPr>
+        <w:pStyle w:val="code"/>
+      </w:pPr>
+    </w:p>
+    <w:p>
+      <w:pPr>
+        <w:pStyle w:val="Heading1"/>
+      </w:pPr>
+      <w:r>
+        <w:t>Object Controller</w:t>
+      </w:r>
+    </w:p>
+    <w:p>
+      <w:r>
+        <w:t xml:space="preserve">We need to add a line to </w:t>
+      </w:r>
+      <w:proofErr w:type="spellStart"/>
+      <w:r>
+        <w:t>obj_controller</w:t>
+      </w:r>
+      <w:proofErr w:type="spellEnd"/>
+      <w:r>
+        <w:t>.</w:t>
+      </w:r>
+    </w:p>
+    <w:p>
+      <w:r>
+        <w:lastRenderedPageBreak/>
+        <w:drawing>
+          <wp:inline distT="0" distB="0" distL="0" distR="0" wp14:anchorId="03C23086" wp14:editId="4BCC3190">
+            <wp:extent cx="2829320" cy="1714739"/>
+            <wp:effectExtent l="0" t="0" r="9525" b="0"/>
+            <wp:docPr id="1451364806" name="Picture 1"/>
+            <wp:cNvGraphicFramePr>
+              <a:graphicFrameLocks xmlns:a="http://schemas.openxmlformats.org/drawingml/2006/main" noChangeAspect="1"/>
+            </wp:cNvGraphicFramePr>
+            <a:graphic xmlns:a="http://schemas.openxmlformats.org/drawingml/2006/main">
+              <a:graphicData uri="http://schemas.openxmlformats.org/drawingml/2006/picture">
+                <pic:pic xmlns:pic="http://schemas.openxmlformats.org/drawingml/2006/picture">
+                  <pic:nvPicPr>
+                    <pic:cNvPr id="1451364806" name=""/>
+                    <pic:cNvPicPr/>
+                  </pic:nvPicPr>
+                  <pic:blipFill>
+                    <a:blip r:embed="rId32"/>
+                    <a:stretch>
+                      <a:fillRect/>
+                    </a:stretch>
+                  </pic:blipFill>
+                  <pic:spPr>
+                    <a:xfrm>
+                      <a:off x="0" y="0"/>
+                      <a:ext cx="2829320" cy="1714739"/>
+                    </a:xfrm>
+                    <a:prstGeom prst="rect">
+                      <a:avLst/>
+                    </a:prstGeom>
+                  </pic:spPr>
+                </pic:pic>
+              </a:graphicData>
+            </a:graphic>
+          </wp:inline>
+        </w:drawing>
+      </w:r>
+    </w:p>
+    <w:p/>
+    <w:p>
+      <w:r>
+        <w:t xml:space="preserve">In the Create Event inside of the </w:t>
+      </w:r>
+      <w:proofErr w:type="spellStart"/>
+      <w:r>
+        <w:t>obj_controller</w:t>
+      </w:r>
+      <w:proofErr w:type="spellEnd"/>
+      <w:r>
+        <w:t>, find the section where we are assigning global variables. We need to add one more to it.</w:t>
+      </w:r>
+      <w:r>
+        <w:t xml:space="preserve"> Find this section at the top, that contains our global variables.</w:t>
+      </w:r>
+    </w:p>
+    <w:p>
+      <w:r>
+        <w:drawing>
+          <wp:inline distT="0" distB="0" distL="0" distR="0" wp14:anchorId="123B7098" wp14:editId="41F952E2">
+            <wp:extent cx="5943600" cy="2893060"/>
+            <wp:effectExtent l="0" t="0" r="0" b="2540"/>
+            <wp:docPr id="89208605" name="Picture 1"/>
+            <wp:cNvGraphicFramePr>
+              <a:graphicFrameLocks xmlns:a="http://schemas.openxmlformats.org/drawingml/2006/main" noChangeAspect="1"/>
+            </wp:cNvGraphicFramePr>
+            <a:graphic xmlns:a="http://schemas.openxmlformats.org/drawingml/2006/main">
+              <a:graphicData uri="http://schemas.openxmlformats.org/drawingml/2006/picture">
+                <pic:pic xmlns:pic="http://schemas.openxmlformats.org/drawingml/2006/picture">
+                  <pic:nvPicPr>
+                    <pic:cNvPr id="89208605" name=""/>
+                    <pic:cNvPicPr/>
+                  </pic:nvPicPr>
+                  <pic:blipFill>
+                    <a:blip r:embed="rId33"/>
+                    <a:stretch>
+                      <a:fillRect/>
+                    </a:stretch>
+                  </pic:blipFill>
+                  <pic:spPr>
+                    <a:xfrm>
+                      <a:off x="0" y="0"/>
+                      <a:ext cx="5943600" cy="2893060"/>
+                    </a:xfrm>
+                    <a:prstGeom prst="rect">
+                      <a:avLst/>
+                    </a:prstGeom>
+                  </pic:spPr>
+                </pic:pic>
+              </a:graphicData>
+            </a:graphic>
+          </wp:inline>
+        </w:drawing>
+      </w:r>
+    </w:p>
+    <w:p>
+      <w:r>
+        <w:t>We want to add this global variable to it.</w:t>
+      </w:r>
+    </w:p>
+    <w:p>
+      <w:pPr>
+        <w:pStyle w:val="code"/>
+      </w:pPr>
+      <w:proofErr w:type="spellStart"/>
+      <w:proofErr w:type="gramStart"/>
+      <w:r>
+        <w:t>global.dungeon</w:t>
+      </w:r>
+      <w:proofErr w:type="gramEnd"/>
+      <w:r>
+        <w:t>_completed</w:t>
+      </w:r>
+      <w:proofErr w:type="spellEnd"/>
+      <w:r>
+        <w:t xml:space="preserve"> = </w:t>
+      </w:r>
+      <w:proofErr w:type="gramStart"/>
+      <w:r>
+        <w:t xml:space="preserve">false;   </w:t>
+      </w:r>
+      <w:proofErr w:type="gramEnd"/>
+      <w:r>
+        <w:t>// Track if player beat the dungeon</w:t>
+      </w:r>
+    </w:p>
+    <w:p>
+      <w:pPr>
+        <w:pStyle w:val="code"/>
+      </w:pPr>
+      <w:r>
+        <w:lastRenderedPageBreak/>
+        <w:drawing>
+          <wp:inline distT="0" distB="0" distL="0" distR="0" wp14:anchorId="7D108CC8" wp14:editId="7EF5DE25">
+            <wp:extent cx="5792008" cy="2305372"/>
+            <wp:effectExtent l="0" t="0" r="0" b="0"/>
+            <wp:docPr id="312693680" name="Picture 1"/>
+            <wp:cNvGraphicFramePr>
+              <a:graphicFrameLocks xmlns:a="http://schemas.openxmlformats.org/drawingml/2006/main" noChangeAspect="1"/>
+            </wp:cNvGraphicFramePr>
+            <a:graphic xmlns:a="http://schemas.openxmlformats.org/drawingml/2006/main">
+              <a:graphicData uri="http://schemas.openxmlformats.org/drawingml/2006/picture">
+                <pic:pic xmlns:pic="http://schemas.openxmlformats.org/drawingml/2006/picture">
+                  <pic:nvPicPr>
+                    <pic:cNvPr id="312693680" name=""/>
+                    <pic:cNvPicPr/>
+                  </pic:nvPicPr>
+                  <pic:blipFill>
+                    <a:blip r:embed="rId34"/>
+                    <a:stretch>
+                      <a:fillRect/>
+                    </a:stretch>
+                  </pic:blipFill>
+                  <pic:spPr>
+                    <a:xfrm>
+                      <a:off x="0" y="0"/>
+                      <a:ext cx="5792008" cy="2305372"/>
+                    </a:xfrm>
+                    <a:prstGeom prst="rect">
+                      <a:avLst/>
+                    </a:prstGeom>
+                  </pic:spPr>
+                </pic:pic>
+              </a:graphicData>
+            </a:graphic>
+          </wp:inline>
+        </w:drawing>
+      </w:r>
+    </w:p>
+    <w:p>
+      <w:pPr>
+        <w:pStyle w:val="code"/>
+      </w:pPr>
+    </w:p>
+    <w:p>
+      <w:r>
+        <w:t xml:space="preserve">We will end this tutorial here, because before we can go </w:t>
+      </w:r>
+      <w:proofErr w:type="gramStart"/>
+      <w:r>
+        <w:t>on</w:t>
+      </w:r>
+      <w:proofErr w:type="gramEnd"/>
+      <w:r>
+        <w:t xml:space="preserve"> we will need to create a few rooms, and that will be what we are doing in our next tutorial.</w:t>
       </w:r>
     </w:p>
     <w:sectPr>

</xml_diff>

<commit_message>
Updating daily cartoon, and writing articles
</commit_message>
<xml_diff>
--- a/Articles/2026/2_Game_Maker_2/13_Door_System/13 Door System.docx
+++ b/Articles/2026/2_Game_Maker_2/13_Door_System/13 Door System.docx
@@ -87,6 +87,9 @@
       <w:r>
         <w:t>We will be starting out with these types of doors</w:t>
       </w:r>
+      <w:r>
+        <w:t>.</w:t>
+      </w:r>
     </w:p>
     <w:p>
       <w:r>
@@ -162,7 +165,37 @@
       </w:r>
       <w:proofErr w:type="gramEnd"/>
       <w:r>
-        <w:t xml:space="preserve"> doors, we are going to want to throw these doors into their own folders in the Game Maker Sprite and Object Folders. In Game Maker, folders are referred to as Groups. So, if you right click on either the Sprites, or the Object folder, you will not find an option to create a new folder, but you will find an option to create a new Group. So, that is what we want to do. And then just name this new Group ‘Doors’ in both the Sprite and the Object folder.</w:t>
+        <w:t xml:space="preserve"> doors, we are going to want to throw these doors into their own folders in the Game Maker Sprite</w:t>
+      </w:r>
+      <w:r>
+        <w:t>,</w:t>
+      </w:r>
+      <w:r>
+        <w:t xml:space="preserve"> and Object Folders. In Game Maker, folders are referred to as </w:t>
+      </w:r>
+      <w:r>
+        <w:rPr>
+          <w:rStyle w:val="Strong"/>
+        </w:rPr>
+        <w:t>Groups.</w:t>
+      </w:r>
+      <w:r>
+        <w:t xml:space="preserve"> So, if you right click on either the Sprites, or the Object folder, you will not find an option to create a new folder, but you will find an option to create a new Group. So, that is what we want to do. And then just name this new Group </w:t>
+      </w:r>
+      <w:r>
+        <w:rPr>
+          <w:rStyle w:val="Strong"/>
+        </w:rPr>
+        <w:t>‘Doors’</w:t>
+      </w:r>
+      <w:r>
+        <w:t xml:space="preserve"> in both the Sprite</w:t>
+      </w:r>
+      <w:r>
+        <w:t>,</w:t>
+      </w:r>
+      <w:r>
+        <w:t xml:space="preserve"> and the Object folder.</w:t>
       </w:r>
     </w:p>
     <w:p>
@@ -273,8 +306,30 @@
     <w:p/>
     <w:p>
       <w:r>
-        <w:lastRenderedPageBreak/>
-        <w:t>Separate your Doors on Different Layers</w:t>
+        <w:t xml:space="preserve">In Photo shop, inside of the </w:t>
+      </w:r>
+      <w:proofErr w:type="spellStart"/>
+      <w:r>
+        <w:t>the</w:t>
+      </w:r>
+      <w:proofErr w:type="spellEnd"/>
+      <w:r>
+        <w:t xml:space="preserve"> layers panel, we are going to want to s</w:t>
+      </w:r>
+      <w:r>
+        <w:t xml:space="preserve">eparate </w:t>
+      </w:r>
+      <w:r>
+        <w:t>these</w:t>
+      </w:r>
+      <w:r>
+        <w:t xml:space="preserve"> Doors on</w:t>
+      </w:r>
+      <w:r>
+        <w:t>to</w:t>
+      </w:r>
+      <w:r>
+        <w:t xml:space="preserve"> Different Layers</w:t>
       </w:r>
     </w:p>
     <w:p>
@@ -327,13 +382,28 @@
         </w:rPr>
       </w:pPr>
       <w:r>
-        <w:t xml:space="preserve">Now our doors can be 64px. So, make sure your grid is set to 64 in your Edit-- </w:t>
+        <w:t xml:space="preserve">Now our doors can be </w:t>
+      </w:r>
+      <w:r>
+        <w:rPr>
+          <w:rStyle w:val="Strong"/>
+        </w:rPr>
+        <w:t>64px</w:t>
+      </w:r>
+      <w:r>
+        <w:t xml:space="preserve">. So, make sure your grid is set to 64 in your </w:t>
+      </w:r>
+      <w:r>
+        <w:rPr>
+          <w:rStyle w:val="Strong"/>
+        </w:rPr>
+        <w:t>Edit-- Preferences= Guides, Grid &amp; Slices</w:t>
       </w:r>
       <w:r>
         <w:rPr>
           <w:noProof/>
         </w:rPr>
-        <w:t>Preferences= Guides, Grid &amp; Slices.</w:t>
+        <w:t>.</w:t>
       </w:r>
     </w:p>
     <w:p>
@@ -382,9 +452,13 @@
       <w:r>
         <w:t>Turn this grid on so we can see it.</w:t>
       </w:r>
-    </w:p>
-    <w:p>
-      <w:r>
+      <w:r>
+        <w:t xml:space="preserve"> In Photoshop, go to the top menu and select:</w:t>
+      </w:r>
+    </w:p>
+    <w:p>
+      <w:r>
+        <w:lastRenderedPageBreak/>
         <w:t>View- Show -Grid</w:t>
       </w:r>
     </w:p>
@@ -393,7 +467,6 @@
         <w:rPr>
           <w:noProof/>
         </w:rPr>
-        <w:lastRenderedPageBreak/>
         <w:drawing>
           <wp:inline distT="0" distB="0" distL="0" distR="0" wp14:anchorId="75CA26F6" wp14:editId="79A87ED3">
             <wp:extent cx="4401164" cy="4048690"/>
@@ -494,20 +567,37 @@
     </w:p>
     <w:p>
       <w:r>
-        <w:t xml:space="preserve">Now create another photo shop document at size 64px and save each of these in </w:t>
-      </w:r>
-      <w:proofErr w:type="spellStart"/>
-      <w:proofErr w:type="gramStart"/>
-      <w:r>
-        <w:t>there</w:t>
-      </w:r>
-      <w:proofErr w:type="gramEnd"/>
-      <w:r>
-        <w:t xml:space="preserve"> own</w:t>
-      </w:r>
-      <w:proofErr w:type="spellEnd"/>
-      <w:r>
-        <w:t xml:space="preserve"> image to be used for a sprite.</w:t>
+        <w:t>Now create another photo shop document at size 64px and save each of these</w:t>
+      </w:r>
+      <w:r>
+        <w:t>,</w:t>
+      </w:r>
+      <w:r>
+        <w:t xml:space="preserve"> in the</w:t>
+      </w:r>
+      <w:r>
+        <w:t>ir</w:t>
+      </w:r>
+      <w:r>
+        <w:t xml:space="preserve"> own image</w:t>
+      </w:r>
+      <w:r>
+        <w:t xml:space="preserve"> file</w:t>
+      </w:r>
+      <w:r>
+        <w:t xml:space="preserve"> to be used for </w:t>
+      </w:r>
+      <w:r>
+        <w:t>the door</w:t>
+      </w:r>
+      <w:r>
+        <w:t xml:space="preserve"> sprite</w:t>
+      </w:r>
+      <w:r>
+        <w:t>s</w:t>
+      </w:r>
+      <w:r>
+        <w:t>.</w:t>
       </w:r>
     </w:p>
     <w:p>
@@ -1140,11 +1230,29 @@
       </w:r>
       <w:proofErr w:type="spellStart"/>
       <w:r>
+        <w:rPr>
+          <w:rStyle w:val="Strong"/>
+        </w:rPr>
         <w:t>obj_door</w:t>
       </w:r>
       <w:proofErr w:type="spellEnd"/>
       <w:r>
-        <w:t>, so we can get to the Create Code</w:t>
+        <w:t xml:space="preserve">, so we can get to </w:t>
+      </w:r>
+      <w:r>
+        <w:t>this door’s</w:t>
+      </w:r>
+      <w:r>
+        <w:t xml:space="preserve"> </w:t>
+      </w:r>
+      <w:r>
+        <w:rPr>
+          <w:rStyle w:val="Strong"/>
+        </w:rPr>
+        <w:t>Create</w:t>
+      </w:r>
+      <w:r>
+        <w:t xml:space="preserve"> Code</w:t>
       </w:r>
     </w:p>
     <w:p>
@@ -1191,14 +1299,16 @@
     </w:p>
     <w:p>
       <w:r>
-        <w:rPr>
-          <w:noProof/>
-        </w:rPr>
+        <w:t>If you double click on this door object you will find, we already have a few events sitting there.</w:t>
+      </w:r>
+    </w:p>
+    <w:p>
+      <w:r>
         <w:drawing>
-          <wp:inline distT="0" distB="0" distL="0" distR="0" wp14:anchorId="61D54A89" wp14:editId="1C62498B">
-            <wp:extent cx="5943600" cy="1652270"/>
-            <wp:effectExtent l="0" t="0" r="0" b="5080"/>
-            <wp:docPr id="1425234893" name="Picture 1"/>
+          <wp:inline distT="0" distB="0" distL="0" distR="0" wp14:anchorId="3A9086D3" wp14:editId="55911781">
+            <wp:extent cx="2172003" cy="1600423"/>
+            <wp:effectExtent l="0" t="0" r="0" b="0"/>
+            <wp:docPr id="1147982655" name="Picture 1"/>
             <wp:cNvGraphicFramePr>
               <a:graphicFrameLocks xmlns:a="http://schemas.openxmlformats.org/drawingml/2006/main" noChangeAspect="1"/>
             </wp:cNvGraphicFramePr>
@@ -1206,7 +1316,7 @@
               <a:graphicData uri="http://schemas.openxmlformats.org/drawingml/2006/picture">
                 <pic:pic xmlns:pic="http://schemas.openxmlformats.org/drawingml/2006/picture">
                   <pic:nvPicPr>
-                    <pic:cNvPr id="1425234893" name=""/>
+                    <pic:cNvPr id="1147982655" name=""/>
                     <pic:cNvPicPr/>
                   </pic:nvPicPr>
                   <pic:blipFill>
@@ -1218,7 +1328,7 @@
                   <pic:spPr>
                     <a:xfrm>
                       <a:off x="0" y="0"/>
-                      <a:ext cx="5943600" cy="1652270"/>
+                      <a:ext cx="2172003" cy="1600423"/>
                     </a:xfrm>
                     <a:prstGeom prst="rect">
                       <a:avLst/>
@@ -1234,7 +1344,7 @@
     <w:p>
       <w:r>
         <w:lastRenderedPageBreak/>
-        <w:t>You will see that we already have some animation code sitting there. We want to take this next code and place it before the animation code.</w:t>
+        <w:t>We want to take this next code and place it before the animation code.</w:t>
       </w:r>
     </w:p>
     <w:p>
@@ -1265,10 +1375,22 @@
     </w:p>
     <w:p>
       <w:r>
-        <w:t xml:space="preserve">Your Create code for the </w:t>
+        <w:t xml:space="preserve">Your </w:t>
+      </w:r>
+      <w:r>
+        <w:rPr>
+          <w:rStyle w:val="Strong"/>
+        </w:rPr>
+        <w:t>Create</w:t>
+      </w:r>
+      <w:r>
+        <w:t xml:space="preserve"> code for the </w:t>
       </w:r>
       <w:proofErr w:type="spellStart"/>
       <w:r>
+        <w:rPr>
+          <w:rStyle w:val="Strong"/>
+        </w:rPr>
         <w:t>obj_door</w:t>
       </w:r>
       <w:proofErr w:type="spellEnd"/>
@@ -1281,14 +1403,11 @@
         <w:pStyle w:val="code"/>
       </w:pPr>
       <w:r>
-        <w:rPr>
-          <w:noProof/>
-        </w:rPr>
         <w:drawing>
-          <wp:inline distT="0" distB="0" distL="0" distR="0" wp14:anchorId="7907ECCF" wp14:editId="4014AFB8">
-            <wp:extent cx="5363323" cy="2314898"/>
+          <wp:inline distT="0" distB="0" distL="0" distR="0" wp14:anchorId="4EA3F65E" wp14:editId="032F520A">
+            <wp:extent cx="5382376" cy="2372056"/>
             <wp:effectExtent l="0" t="0" r="8890" b="9525"/>
-            <wp:docPr id="540174934" name="Picture 1"/>
+            <wp:docPr id="1999701141" name="Picture 1"/>
             <wp:cNvGraphicFramePr>
               <a:graphicFrameLocks xmlns:a="http://schemas.openxmlformats.org/drawingml/2006/main" noChangeAspect="1"/>
             </wp:cNvGraphicFramePr>
@@ -1296,7 +1415,7 @@
               <a:graphicData uri="http://schemas.openxmlformats.org/drawingml/2006/picture">
                 <pic:pic xmlns:pic="http://schemas.openxmlformats.org/drawingml/2006/picture">
                   <pic:nvPicPr>
-                    <pic:cNvPr id="540174934" name=""/>
+                    <pic:cNvPr id="1999701141" name=""/>
                     <pic:cNvPicPr/>
                   </pic:nvPicPr>
                   <pic:blipFill>
@@ -1308,7 +1427,7 @@
                   <pic:spPr>
                     <a:xfrm>
                       <a:off x="0" y="0"/>
-                      <a:ext cx="5363323" cy="2314898"/>
+                      <a:ext cx="5382376" cy="2372056"/>
                     </a:xfrm>
                     <a:prstGeom prst="rect">
                       <a:avLst/>
@@ -1321,68 +1440,25 @@
         </w:drawing>
       </w:r>
     </w:p>
+    <w:p/>
+    <w:p>
+      <w:pPr>
+        <w:pStyle w:val="Heading1"/>
+      </w:pPr>
+      <w:r>
+        <w:t>Adding Create Code for the other Door Objects</w:t>
+      </w:r>
+    </w:p>
+    <w:p>
+      <w:r>
+        <w:t xml:space="preserve">We will be adding simple code like we did for the first door to each of the other doors. </w:t>
+      </w:r>
+    </w:p>
     <w:p>
       <w:r>
         <w:rPr>
           <w:noProof/>
         </w:rPr>
-        <w:drawing>
-          <wp:inline distT="0" distB="0" distL="0" distR="0" wp14:anchorId="0132D02A" wp14:editId="6FA1FF1B">
-            <wp:extent cx="5943600" cy="2090420"/>
-            <wp:effectExtent l="0" t="0" r="0" b="5080"/>
-            <wp:docPr id="23608870" name="Picture 1"/>
-            <wp:cNvGraphicFramePr>
-              <a:graphicFrameLocks xmlns:a="http://schemas.openxmlformats.org/drawingml/2006/main" noChangeAspect="1"/>
-            </wp:cNvGraphicFramePr>
-            <a:graphic xmlns:a="http://schemas.openxmlformats.org/drawingml/2006/main">
-              <a:graphicData uri="http://schemas.openxmlformats.org/drawingml/2006/picture">
-                <pic:pic xmlns:pic="http://schemas.openxmlformats.org/drawingml/2006/picture">
-                  <pic:nvPicPr>
-                    <pic:cNvPr id="23608870" name=""/>
-                    <pic:cNvPicPr/>
-                  </pic:nvPicPr>
-                  <pic:blipFill>
-                    <a:blip r:embed="rId21"/>
-                    <a:stretch>
-                      <a:fillRect/>
-                    </a:stretch>
-                  </pic:blipFill>
-                  <pic:spPr>
-                    <a:xfrm>
-                      <a:off x="0" y="0"/>
-                      <a:ext cx="5943600" cy="2090420"/>
-                    </a:xfrm>
-                    <a:prstGeom prst="rect">
-                      <a:avLst/>
-                    </a:prstGeom>
-                  </pic:spPr>
-                </pic:pic>
-              </a:graphicData>
-            </a:graphic>
-          </wp:inline>
-        </w:drawing>
-      </w:r>
-    </w:p>
-    <w:p/>
-    <w:p>
-      <w:pPr>
-        <w:pStyle w:val="Heading1"/>
-      </w:pPr>
-      <w:r>
-        <w:t>Adding Create Code for the other Door Objects</w:t>
-      </w:r>
-    </w:p>
-    <w:p>
-      <w:r>
-        <w:t xml:space="preserve">We will be adding simple code like we did for the first door to each of the other doors. </w:t>
-      </w:r>
-    </w:p>
-    <w:p>
-      <w:r>
-        <w:rPr>
-          <w:noProof/>
-        </w:rPr>
-        <w:lastRenderedPageBreak/>
         <w:drawing>
           <wp:inline distT="0" distB="0" distL="0" distR="0" wp14:anchorId="30F6F9FC" wp14:editId="0DE0F970">
             <wp:extent cx="2505425" cy="2086266"/>
@@ -1399,7 +1475,7 @@
                     <pic:cNvPicPr/>
                   </pic:nvPicPr>
                   <pic:blipFill>
-                    <a:blip r:embed="rId22"/>
+                    <a:blip r:embed="rId21"/>
                     <a:stretch>
                       <a:fillRect/>
                     </a:stretch>
@@ -1504,7 +1580,7 @@
                     <pic:cNvPicPr/>
                   </pic:nvPicPr>
                   <pic:blipFill>
-                    <a:blip r:embed="rId23"/>
+                    <a:blip r:embed="rId22"/>
                     <a:stretch>
                       <a:fillRect/>
                     </a:stretch>
@@ -1592,7 +1668,6 @@
         <w:rPr>
           <w:noProof/>
         </w:rPr>
-        <w:lastRenderedPageBreak/>
         <w:drawing>
           <wp:inline distT="0" distB="0" distL="0" distR="0" wp14:anchorId="3E073BA2" wp14:editId="36878CB2">
             <wp:extent cx="5611008" cy="1343212"/>
@@ -1609,7 +1684,7 @@
                     <pic:cNvPicPr/>
                   </pic:nvPicPr>
                   <pic:blipFill>
-                    <a:blip r:embed="rId24"/>
+                    <a:blip r:embed="rId23"/>
                     <a:stretch>
                       <a:fillRect/>
                     </a:stretch>
@@ -1706,6 +1781,7 @@
         <w:rPr>
           <w:noProof/>
         </w:rPr>
+        <w:lastRenderedPageBreak/>
         <w:drawing>
           <wp:inline distT="0" distB="0" distL="0" distR="0" wp14:anchorId="5BBA830B" wp14:editId="4BD66764">
             <wp:extent cx="5943600" cy="1662430"/>
@@ -1722,7 +1798,7 @@
                     <pic:cNvPicPr/>
                   </pic:nvPicPr>
                   <pic:blipFill>
-                    <a:blip r:embed="rId25"/>
+                    <a:blip r:embed="rId24"/>
                     <a:stretch>
                       <a:fillRect/>
                     </a:stretch>
@@ -1807,7 +1883,6 @@
         <w:rPr>
           <w:noProof/>
         </w:rPr>
-        <w:lastRenderedPageBreak/>
         <w:drawing>
           <wp:inline distT="0" distB="0" distL="0" distR="0" wp14:anchorId="164DE25C" wp14:editId="44F19ACB">
             <wp:extent cx="5820587" cy="1648055"/>
@@ -1824,7 +1899,7 @@
                     <pic:cNvPicPr/>
                   </pic:nvPicPr>
                   <pic:blipFill>
-                    <a:blip r:embed="rId26"/>
+                    <a:blip r:embed="rId25"/>
                     <a:stretch>
                       <a:fillRect/>
                     </a:stretch>
@@ -1905,6 +1980,7 @@
         <w:rPr>
           <w:noProof/>
         </w:rPr>
+        <w:lastRenderedPageBreak/>
         <w:drawing>
           <wp:inline distT="0" distB="0" distL="0" distR="0" wp14:anchorId="50E27327" wp14:editId="1A689196">
             <wp:extent cx="5763429" cy="1619476"/>
@@ -1921,7 +1997,7 @@
                     <pic:cNvPicPr/>
                   </pic:nvPicPr>
                   <pic:blipFill>
-                    <a:blip r:embed="rId27"/>
+                    <a:blip r:embed="rId26"/>
                     <a:stretch>
                       <a:fillRect/>
                     </a:stretch>
@@ -2001,7 +2077,6 @@
         <w:rPr>
           <w:noProof/>
         </w:rPr>
-        <w:lastRenderedPageBreak/>
         <w:drawing>
           <wp:inline distT="0" distB="0" distL="0" distR="0" wp14:anchorId="21BE166F" wp14:editId="0B4FB3AC">
             <wp:extent cx="5943600" cy="1617345"/>
@@ -2018,7 +2093,7 @@
                     <pic:cNvPicPr/>
                   </pic:nvPicPr>
                   <pic:blipFill>
-                    <a:blip r:embed="rId28"/>
+                    <a:blip r:embed="rId27"/>
                     <a:stretch>
                       <a:fillRect/>
                     </a:stretch>
@@ -2050,14 +2125,42 @@
     </w:p>
     <w:p>
       <w:r>
-        <w:t>After thinking about this a bit, I have decided to add another door. This can be the final escape door and can appear after fighting the boss. It will be the final door out of the dungeon and one that can be used to go to any location.</w:t>
-      </w:r>
-      <w:r>
-        <w:t xml:space="preserve"> This escape route will only show up, after fighting the Boss.</w:t>
-      </w:r>
-    </w:p>
-    <w:p>
-      <w:r>
+        <w:t>After thinking about this a bit, I have decided to add another door. This can be the final escape door</w:t>
+      </w:r>
+      <w:r>
+        <w:t>,</w:t>
+      </w:r>
+      <w:r>
+        <w:t xml:space="preserve"> and </w:t>
+      </w:r>
+      <w:r>
+        <w:t>will only appear after we have defeated the boss in the dungeon</w:t>
+      </w:r>
+      <w:r>
+        <w:t xml:space="preserve">. It will be the </w:t>
+      </w:r>
+      <w:r>
+        <w:t>ultimate</w:t>
+      </w:r>
+      <w:r>
+        <w:t xml:space="preserve"> door out of the dungeon</w:t>
+      </w:r>
+      <w:r>
+        <w:t>,</w:t>
+      </w:r>
+      <w:r>
+        <w:t xml:space="preserve"> and one that can be used to go to any location.</w:t>
+      </w:r>
+      <w:r>
+        <w:t xml:space="preserve"> </w:t>
+      </w:r>
+    </w:p>
+    <w:p>
+      <w:r>
+        <w:rPr>
+          <w:noProof/>
+        </w:rPr>
+        <w:lastRenderedPageBreak/>
         <w:drawing>
           <wp:inline distT="0" distB="0" distL="0" distR="0" wp14:anchorId="049EB7EC" wp14:editId="58027EF2">
             <wp:extent cx="3648584" cy="2238687"/>
@@ -2074,7 +2177,7 @@
                     <pic:cNvPicPr/>
                   </pic:nvPicPr>
                   <pic:blipFill>
-                    <a:blip r:embed="rId29"/>
+                    <a:blip r:embed="rId28"/>
                     <a:stretch>
                       <a:fillRect/>
                     </a:stretch>
@@ -2160,7 +2263,6 @@
         <w:rPr>
           <w:noProof/>
         </w:rPr>
-        <w:lastRenderedPageBreak/>
         <w:drawing>
           <wp:inline distT="0" distB="0" distL="0" distR="0" wp14:anchorId="2AF74A21" wp14:editId="6BE3AFC6">
             <wp:extent cx="1810003" cy="1943371"/>
@@ -2177,7 +2279,7 @@
                     <pic:cNvPicPr/>
                   </pic:nvPicPr>
                   <pic:blipFill>
-                    <a:blip r:embed="rId30"/>
+                    <a:blip r:embed="rId29"/>
                     <a:stretch>
                       <a:fillRect/>
                     </a:stretch>
@@ -2290,7 +2392,7 @@
                     <pic:cNvPicPr/>
                   </pic:nvPicPr>
                   <pic:blipFill>
-                    <a:blip r:embed="rId31"/>
+                    <a:blip r:embed="rId30"/>
                     <a:stretch>
                       <a:fillRect/>
                     </a:stretch>
@@ -2353,7 +2455,9 @@
     </w:p>
     <w:p>
       <w:r>
-        <w:lastRenderedPageBreak/>
+        <w:rPr>
+          <w:noProof/>
+        </w:rPr>
         <w:drawing>
           <wp:inline distT="0" distB="0" distL="0" distR="0" wp14:anchorId="03C23086" wp14:editId="4BCC3190">
             <wp:extent cx="2829320" cy="1714739"/>
@@ -2370,7 +2474,7 @@
                     <pic:cNvPicPr/>
                   </pic:nvPicPr>
                   <pic:blipFill>
-                    <a:blip r:embed="rId32"/>
+                    <a:blip r:embed="rId31"/>
                     <a:stretch>
                       <a:fillRect/>
                     </a:stretch>
@@ -2394,22 +2498,65 @@
     <w:p/>
     <w:p>
       <w:r>
-        <w:t xml:space="preserve">In the Create Event inside of the </w:t>
+        <w:t xml:space="preserve">In the </w:t>
+      </w:r>
+      <w:r>
+        <w:rPr>
+          <w:rStyle w:val="Strong"/>
+        </w:rPr>
+        <w:t xml:space="preserve">Create </w:t>
+      </w:r>
+      <w:r>
+        <w:t>Event</w:t>
+      </w:r>
+      <w:r>
+        <w:t>,</w:t>
+      </w:r>
+      <w:r>
+        <w:t xml:space="preserve"> inside of the </w:t>
       </w:r>
       <w:proofErr w:type="spellStart"/>
       <w:r>
+        <w:rPr>
+          <w:rStyle w:val="Strong"/>
+        </w:rPr>
         <w:t>obj_controller</w:t>
       </w:r>
       <w:proofErr w:type="spellEnd"/>
       <w:r>
-        <w:t>, find the section where we are assigning global variables. We need to add one more to it.</w:t>
-      </w:r>
-      <w:r>
-        <w:t xml:space="preserve"> Find this section at the top, that contains our global variables.</w:t>
-      </w:r>
-    </w:p>
-    <w:p>
-      <w:r>
+        <w:t xml:space="preserve">, find the section where we are assigning global variables. We need to add one more </w:t>
+      </w:r>
+      <w:r>
+        <w:t xml:space="preserve">global variable </w:t>
+      </w:r>
+      <w:r>
+        <w:t>to it.</w:t>
+      </w:r>
+      <w:r>
+        <w:t xml:space="preserve"> </w:t>
+      </w:r>
+      <w:r>
+        <w:t>So, find</w:t>
+      </w:r>
+      <w:r>
+        <w:t xml:space="preserve"> this</w:t>
+      </w:r>
+      <w:r>
+        <w:t xml:space="preserve"> global</w:t>
+      </w:r>
+      <w:r>
+        <w:t xml:space="preserve"> section at the top</w:t>
+      </w:r>
+      <w:r>
+        <w:t>.</w:t>
+      </w:r>
+    </w:p>
+    <w:p>
+      <w:r>
+        <w:rPr>
+          <w:noProof/>
+        </w:rPr>
+        <w:lastRenderedPageBreak/>
         <w:drawing>
           <wp:inline distT="0" distB="0" distL="0" distR="0" wp14:anchorId="123B7098" wp14:editId="41F952E2">
             <wp:extent cx="5943600" cy="2893060"/>
@@ -2426,7 +2573,7 @@
                     <pic:cNvPicPr/>
                   </pic:nvPicPr>
                   <pic:blipFill>
-                    <a:blip r:embed="rId33"/>
+                    <a:blip r:embed="rId32"/>
                     <a:stretch>
                       <a:fillRect/>
                     </a:stretch>
@@ -2475,6 +2622,11 @@
       </w:r>
       <w:proofErr w:type="gramEnd"/>
       <w:r>
+        <w:rPr>
+          <w:b/>
+          <w:bCs/>
+          <w:color w:val="00B050"/>
+        </w:rPr>
         <w:t>// Track if player beat the dungeon</w:t>
       </w:r>
     </w:p>
@@ -2483,7 +2635,9 @@
         <w:pStyle w:val="code"/>
       </w:pPr>
       <w:r>
-        <w:lastRenderedPageBreak/>
+        <w:rPr>
+          <w:noProof/>
+        </w:rPr>
         <w:drawing>
           <wp:inline distT="0" distB="0" distL="0" distR="0" wp14:anchorId="7D108CC8" wp14:editId="7EF5DE25">
             <wp:extent cx="5792008" cy="2305372"/>
@@ -2500,7 +2654,7 @@
                     <pic:cNvPicPr/>
                   </pic:nvPicPr>
                   <pic:blipFill>
-                    <a:blip r:embed="rId34"/>
+                    <a:blip r:embed="rId33"/>
                     <a:stretch>
                       <a:fillRect/>
                     </a:stretch>
@@ -2536,7 +2690,10 @@
       </w:r>
       <w:proofErr w:type="gramEnd"/>
       <w:r>
-        <w:t xml:space="preserve"> we will need to create a few rooms, and that will be what we are doing in our next tutorial.</w:t>
+        <w:t xml:space="preserve"> we will need to create a few rooms, and that will be what we </w:t>
+      </w:r>
+      <w:r>
+        <w:t>will be moving onto Next.</w:t>
       </w:r>
     </w:p>
     <w:sectPr>

</xml_diff>